<commit_message>
Changes after lab class feedback
</commit_message>
<xml_diff>
--- a/Sprint2/Sprint2G03.docx
+++ b/Sprint2/Sprint2G03.docx
@@ -114,7 +114,7 @@
           <w:noProof/>
         </w:rPr>
         <w:drawing>
-          <wp:anchor distT="0" distB="0" distL="114300" distR="114300" simplePos="0" relativeHeight="251687936" behindDoc="0" locked="0" layoutInCell="1" allowOverlap="1" wp14:anchorId="7AFFCE79" wp14:editId="610E6790">
+          <wp:anchor distT="0" distB="0" distL="114300" distR="114300" simplePos="0" relativeHeight="251687936" behindDoc="0" locked="0" layoutInCell="1" allowOverlap="1" wp14:anchorId="7AFFCE79" wp14:editId="142C044D">
             <wp:simplePos x="0" y="0"/>
             <wp:positionH relativeFrom="margin">
               <wp:align>center</wp:align>
@@ -123,7 +123,7 @@
               <wp:posOffset>329565</wp:posOffset>
             </wp:positionV>
             <wp:extent cx="5400040" cy="3150235"/>
-            <wp:effectExtent l="0" t="38100" r="0" b="88265"/>
+            <wp:effectExtent l="76200" t="0" r="48260" b="0"/>
             <wp:wrapSquare wrapText="bothSides"/>
             <wp:docPr id="1" name="Diagrama 1"/>
             <wp:cNvGraphicFramePr/>
@@ -435,9 +435,61 @@
           <w:szCs w:val="16"/>
           <w:lang w:val="pt-PT" w:eastAsia="pt-PT"/>
         </w:rPr>
-        <w:t>"</w:t>
+        <w:t>"eventType"</w:t>
       </w:r>
-      <w:proofErr w:type="spellStart"/>
+      <w:r>
+        <w:rPr>
+          <w:rFonts w:ascii="Consolas" w:eastAsia="Times New Roman" w:hAnsi="Consolas" w:cs="Times New Roman"/>
+          <w:color w:val="000000"/>
+          <w:sz w:val="16"/>
+          <w:szCs w:val="16"/>
+          <w:lang w:val="pt-PT" w:eastAsia="pt-PT"/>
+        </w:rPr>
+        <w:t>: </w:t>
+      </w:r>
+      <w:r>
+        <w:rPr>
+          <w:rFonts w:ascii="Consolas" w:eastAsia="Times New Roman" w:hAnsi="Consolas" w:cs="Times New Roman"/>
+          <w:color w:val="A31515"/>
+          <w:sz w:val="16"/>
+          <w:szCs w:val="16"/>
+          <w:lang w:val="pt-PT" w:eastAsia="pt-PT"/>
+        </w:rPr>
+        <w:t>"new-user"</w:t>
+      </w:r>
+      <w:r>
+        <w:rPr>
+          <w:rFonts w:ascii="Consolas" w:eastAsia="Times New Roman" w:hAnsi="Consolas" w:cs="Times New Roman"/>
+          <w:color w:val="000000"/>
+          <w:sz w:val="16"/>
+          <w:szCs w:val="16"/>
+          <w:lang w:val="pt-PT" w:eastAsia="pt-PT"/>
+        </w:rPr>
+        <w:t>,</w:t>
+      </w:r>
+    </w:p>
+    <w:p>
+      <w:pPr>
+        <w:shd w:val="clear" w:color="auto" w:fill="FFFFFF"/>
+        <w:spacing w:after="0" w:line="240" w:lineRule="auto"/>
+        <w:rPr>
+          <w:rFonts w:ascii="Consolas" w:eastAsia="Times New Roman" w:hAnsi="Consolas" w:cs="Times New Roman"/>
+          <w:color w:val="000000"/>
+          <w:sz w:val="16"/>
+          <w:szCs w:val="16"/>
+          <w:lang w:val="pt-PT" w:eastAsia="pt-PT"/>
+        </w:rPr>
+      </w:pPr>
+      <w:r>
+        <w:rPr>
+          <w:rFonts w:ascii="Consolas" w:eastAsia="Times New Roman" w:hAnsi="Consolas" w:cs="Times New Roman"/>
+          <w:color w:val="000000"/>
+          <w:sz w:val="16"/>
+          <w:szCs w:val="16"/>
+          <w:lang w:val="pt-PT" w:eastAsia="pt-PT"/>
+        </w:rPr>
+        <w:t>    </w:t>
+      </w:r>
       <w:r>
         <w:rPr>
           <w:rFonts w:ascii="Consolas" w:eastAsia="Times New Roman" w:hAnsi="Consolas" w:cs="Times New Roman"/>
@@ -446,9 +498,41 @@
           <w:szCs w:val="16"/>
           <w:lang w:val="pt-PT" w:eastAsia="pt-PT"/>
         </w:rPr>
-        <w:t>eventType</w:t>
+        <w:t>"user"</w:t>
       </w:r>
-      <w:proofErr w:type="spellEnd"/>
+      <w:r>
+        <w:rPr>
+          <w:rFonts w:ascii="Consolas" w:eastAsia="Times New Roman" w:hAnsi="Consolas" w:cs="Times New Roman"/>
+          <w:color w:val="000000"/>
+          <w:sz w:val="16"/>
+          <w:szCs w:val="16"/>
+          <w:lang w:val="pt-PT" w:eastAsia="pt-PT"/>
+        </w:rPr>
+        <w:t>: {</w:t>
+      </w:r>
+    </w:p>
+    <w:p>
+      <w:pPr>
+        <w:shd w:val="clear" w:color="auto" w:fill="FFFFFF"/>
+        <w:spacing w:after="0" w:line="240" w:lineRule="auto"/>
+        <w:rPr>
+          <w:rFonts w:ascii="Consolas" w:eastAsia="Times New Roman" w:hAnsi="Consolas" w:cs="Times New Roman"/>
+          <w:color w:val="000000"/>
+          <w:sz w:val="16"/>
+          <w:szCs w:val="16"/>
+          <w:lang w:val="pt-PT" w:eastAsia="pt-PT"/>
+        </w:rPr>
+      </w:pPr>
+      <w:r>
+        <w:rPr>
+          <w:rFonts w:ascii="Consolas" w:eastAsia="Times New Roman" w:hAnsi="Consolas" w:cs="Times New Roman"/>
+          <w:color w:val="000000"/>
+          <w:sz w:val="16"/>
+          <w:szCs w:val="16"/>
+          <w:lang w:val="pt-PT" w:eastAsia="pt-PT"/>
+        </w:rPr>
+        <w:t>        </w:t>
+      </w:r>
       <w:r>
         <w:rPr>
           <w:rFonts w:ascii="Consolas" w:eastAsia="Times New Roman" w:hAnsi="Consolas" w:cs="Times New Roman"/>
@@ -457,7 +541,7 @@
           <w:szCs w:val="16"/>
           <w:lang w:val="pt-PT" w:eastAsia="pt-PT"/>
         </w:rPr>
-        <w:t>"</w:t>
+        <w:t>"id"</w:t>
       </w:r>
       <w:r>
         <w:rPr>
@@ -477,9 +561,61 @@
           <w:szCs w:val="16"/>
           <w:lang w:val="pt-PT" w:eastAsia="pt-PT"/>
         </w:rPr>
-        <w:t>"</w:t>
+        <w:t>"69c594cfdeeaedd220"</w:t>
       </w:r>
-      <w:proofErr w:type="spellStart"/>
+      <w:r>
+        <w:rPr>
+          <w:rFonts w:ascii="Consolas" w:eastAsia="Times New Roman" w:hAnsi="Consolas" w:cs="Times New Roman"/>
+          <w:color w:val="000000"/>
+          <w:sz w:val="16"/>
+          <w:szCs w:val="16"/>
+          <w:lang w:val="pt-PT" w:eastAsia="pt-PT"/>
+        </w:rPr>
+        <w:t>,</w:t>
+      </w:r>
+    </w:p>
+    <w:p>
+      <w:pPr>
+        <w:shd w:val="clear" w:color="auto" w:fill="FFFFFF"/>
+        <w:spacing w:after="0" w:line="240" w:lineRule="auto"/>
+        <w:rPr>
+          <w:rFonts w:ascii="Consolas" w:eastAsia="Times New Roman" w:hAnsi="Consolas" w:cs="Times New Roman"/>
+          <w:color w:val="000000"/>
+          <w:sz w:val="16"/>
+          <w:szCs w:val="16"/>
+          <w:lang w:val="pt-PT" w:eastAsia="pt-PT"/>
+        </w:rPr>
+      </w:pPr>
+      <w:r>
+        <w:rPr>
+          <w:rFonts w:ascii="Consolas" w:eastAsia="Times New Roman" w:hAnsi="Consolas" w:cs="Times New Roman"/>
+          <w:color w:val="000000"/>
+          <w:sz w:val="16"/>
+          <w:szCs w:val="16"/>
+          <w:lang w:val="pt-PT" w:eastAsia="pt-PT"/>
+        </w:rPr>
+        <w:t>        </w:t>
+      </w:r>
+      <w:r>
+        <w:rPr>
+          <w:rFonts w:ascii="Consolas" w:eastAsia="Times New Roman" w:hAnsi="Consolas" w:cs="Times New Roman"/>
+          <w:color w:val="0451A5"/>
+          <w:sz w:val="16"/>
+          <w:szCs w:val="16"/>
+          <w:lang w:val="pt-PT" w:eastAsia="pt-PT"/>
+        </w:rPr>
+        <w:t>"email"</w:t>
+      </w:r>
+      <w:r>
+        <w:rPr>
+          <w:rFonts w:ascii="Consolas" w:eastAsia="Times New Roman" w:hAnsi="Consolas" w:cs="Times New Roman"/>
+          <w:color w:val="000000"/>
+          <w:sz w:val="16"/>
+          <w:szCs w:val="16"/>
+          <w:lang w:val="pt-PT" w:eastAsia="pt-PT"/>
+        </w:rPr>
+        <w:t>: </w:t>
+      </w:r>
       <w:r>
         <w:rPr>
           <w:rFonts w:ascii="Consolas" w:eastAsia="Times New Roman" w:hAnsi="Consolas" w:cs="Times New Roman"/>
@@ -488,9 +624,61 @@
           <w:szCs w:val="16"/>
           <w:lang w:val="pt-PT" w:eastAsia="pt-PT"/>
         </w:rPr>
-        <w:t>new</w:t>
+        <w:t>"user@gmail.com"</w:t>
       </w:r>
-      <w:proofErr w:type="spellEnd"/>
+      <w:r>
+        <w:rPr>
+          <w:rFonts w:ascii="Consolas" w:eastAsia="Times New Roman" w:hAnsi="Consolas" w:cs="Times New Roman"/>
+          <w:color w:val="000000"/>
+          <w:sz w:val="16"/>
+          <w:szCs w:val="16"/>
+          <w:lang w:val="pt-PT" w:eastAsia="pt-PT"/>
+        </w:rPr>
+        <w:t>,</w:t>
+      </w:r>
+    </w:p>
+    <w:p>
+      <w:pPr>
+        <w:shd w:val="clear" w:color="auto" w:fill="FFFFFF"/>
+        <w:spacing w:after="0" w:line="240" w:lineRule="auto"/>
+        <w:rPr>
+          <w:rFonts w:ascii="Consolas" w:eastAsia="Times New Roman" w:hAnsi="Consolas" w:cs="Times New Roman"/>
+          <w:color w:val="000000"/>
+          <w:sz w:val="16"/>
+          <w:szCs w:val="16"/>
+          <w:lang w:val="pt-PT" w:eastAsia="pt-PT"/>
+        </w:rPr>
+      </w:pPr>
+      <w:r>
+        <w:rPr>
+          <w:rFonts w:ascii="Consolas" w:eastAsia="Times New Roman" w:hAnsi="Consolas" w:cs="Times New Roman"/>
+          <w:color w:val="000000"/>
+          <w:sz w:val="16"/>
+          <w:szCs w:val="16"/>
+          <w:lang w:val="pt-PT" w:eastAsia="pt-PT"/>
+        </w:rPr>
+        <w:t>        </w:t>
+      </w:r>
+      <w:r>
+        <w:rPr>
+          <w:rFonts w:ascii="Consolas" w:eastAsia="Times New Roman" w:hAnsi="Consolas" w:cs="Times New Roman"/>
+          <w:color w:val="0451A5"/>
+          <w:sz w:val="16"/>
+          <w:szCs w:val="16"/>
+          <w:lang w:val="pt-PT" w:eastAsia="pt-PT"/>
+        </w:rPr>
+        <w:t>"firstName"</w:t>
+      </w:r>
+      <w:r>
+        <w:rPr>
+          <w:rFonts w:ascii="Consolas" w:eastAsia="Times New Roman" w:hAnsi="Consolas" w:cs="Times New Roman"/>
+          <w:color w:val="000000"/>
+          <w:sz w:val="16"/>
+          <w:szCs w:val="16"/>
+          <w:lang w:val="pt-PT" w:eastAsia="pt-PT"/>
+        </w:rPr>
+        <w:t>: </w:t>
+      </w:r>
       <w:r>
         <w:rPr>
           <w:rFonts w:ascii="Consolas" w:eastAsia="Times New Roman" w:hAnsi="Consolas" w:cs="Times New Roman"/>
@@ -499,7 +687,7 @@
           <w:szCs w:val="16"/>
           <w:lang w:val="pt-PT" w:eastAsia="pt-PT"/>
         </w:rPr>
-        <w:t>-user"</w:t>
+        <w:t>"Paulo"</w:t>
       </w:r>
       <w:r>
         <w:rPr>
@@ -532,7 +720,7 @@
           <w:szCs w:val="16"/>
           <w:lang w:val="pt-PT" w:eastAsia="pt-PT"/>
         </w:rPr>
-        <w:t>    </w:t>
+        <w:t>        </w:t>
       </w:r>
       <w:r>
         <w:rPr>
@@ -542,7 +730,7 @@
           <w:szCs w:val="16"/>
           <w:lang w:val="pt-PT" w:eastAsia="pt-PT"/>
         </w:rPr>
-        <w:t>"user"</w:t>
+        <w:t>"lastName"</w:t>
       </w:r>
       <w:r>
         <w:rPr>
@@ -552,13 +740,19 @@
           <w:szCs w:val="16"/>
           <w:lang w:val="pt-PT" w:eastAsia="pt-PT"/>
         </w:rPr>
-        <w:t>: {</w:t>
+        <w:t>: </w:t>
       </w:r>
-    </w:p>
-    <w:p>
-      <w:pPr>
-        <w:shd w:val="clear" w:color="auto" w:fill="FFFFFF"/>
-        <w:spacing w:after="0" w:line="240" w:lineRule="auto"/>
+      <w:r>
+        <w:rPr>
+          <w:rFonts w:ascii="Consolas" w:eastAsia="Times New Roman" w:hAnsi="Consolas" w:cs="Times New Roman"/>
+          <w:color w:val="A31515"/>
+          <w:sz w:val="16"/>
+          <w:szCs w:val="16"/>
+          <w:lang w:val="pt-PT" w:eastAsia="pt-PT"/>
+        </w:rPr>
+        <w:t>"Neves"</w:t>
+      </w:r>
+      <w:r>
         <w:rPr>
           <w:rFonts w:ascii="Consolas" w:eastAsia="Times New Roman" w:hAnsi="Consolas" w:cs="Times New Roman"/>
           <w:color w:val="000000"/>
@@ -566,8 +760,13 @@
           <w:szCs w:val="16"/>
           <w:lang w:val="pt-PT" w:eastAsia="pt-PT"/>
         </w:rPr>
-      </w:pPr>
-      <w:r>
+        <w:t>,</w:t>
+      </w:r>
+    </w:p>
+    <w:p>
+      <w:pPr>
+        <w:shd w:val="clear" w:color="auto" w:fill="FFFFFF"/>
+        <w:spacing w:after="0" w:line="240" w:lineRule="auto"/>
         <w:rPr>
           <w:rFonts w:ascii="Consolas" w:eastAsia="Times New Roman" w:hAnsi="Consolas" w:cs="Times New Roman"/>
           <w:color w:val="000000"/>
@@ -575,6 +774,15 @@
           <w:szCs w:val="16"/>
           <w:lang w:val="pt-PT" w:eastAsia="pt-PT"/>
         </w:rPr>
+      </w:pPr>
+      <w:r>
+        <w:rPr>
+          <w:rFonts w:ascii="Consolas" w:eastAsia="Times New Roman" w:hAnsi="Consolas" w:cs="Times New Roman"/>
+          <w:color w:val="000000"/>
+          <w:sz w:val="16"/>
+          <w:szCs w:val="16"/>
+          <w:lang w:val="pt-PT" w:eastAsia="pt-PT"/>
+        </w:rPr>
         <w:t>        </w:t>
       </w:r>
       <w:r>
@@ -585,7 +793,7 @@
           <w:szCs w:val="16"/>
           <w:lang w:val="pt-PT" w:eastAsia="pt-PT"/>
         </w:rPr>
-        <w:t>"id"</w:t>
+        <w:t>"balance"</w:t>
       </w:r>
       <w:r>
         <w:rPr>
@@ -605,7 +813,7 @@
           <w:szCs w:val="16"/>
           <w:lang w:val="pt-PT" w:eastAsia="pt-PT"/>
         </w:rPr>
-        <w:t>"69c594cfdeeaedd220"</w:t>
+        <w:t>"500"</w:t>
       </w:r>
       <w:r>
         <w:rPr>
@@ -648,7 +856,7 @@
           <w:szCs w:val="16"/>
           <w:lang w:val="pt-PT" w:eastAsia="pt-PT"/>
         </w:rPr>
-        <w:t>"email"</w:t>
+        <w:t>"hasPass"</w:t>
       </w:r>
       <w:r>
         <w:rPr>
@@ -668,9 +876,13 @@
           <w:szCs w:val="16"/>
           <w:lang w:val="pt-PT" w:eastAsia="pt-PT"/>
         </w:rPr>
-        <w:t>"user@gmail.com"</w:t>
+        <w:t>"true"</w:t>
       </w:r>
-      <w:r>
+    </w:p>
+    <w:p>
+      <w:pPr>
+        <w:shd w:val="clear" w:color="auto" w:fill="FFFFFF"/>
+        <w:spacing w:after="0" w:line="240" w:lineRule="auto"/>
         <w:rPr>
           <w:rFonts w:ascii="Consolas" w:eastAsia="Times New Roman" w:hAnsi="Consolas" w:cs="Times New Roman"/>
           <w:color w:val="000000"/>
@@ -678,13 +890,8 @@
           <w:szCs w:val="16"/>
           <w:lang w:val="pt-PT" w:eastAsia="pt-PT"/>
         </w:rPr>
-        <w:t>,</w:t>
-      </w:r>
-    </w:p>
-    <w:p>
-      <w:pPr>
-        <w:shd w:val="clear" w:color="auto" w:fill="FFFFFF"/>
-        <w:spacing w:after="0" w:line="240" w:lineRule="auto"/>
+      </w:pPr>
+      <w:r>
         <w:rPr>
           <w:rFonts w:ascii="Consolas" w:eastAsia="Times New Roman" w:hAnsi="Consolas" w:cs="Times New Roman"/>
           <w:color w:val="000000"/>
@@ -692,8 +899,13 @@
           <w:szCs w:val="16"/>
           <w:lang w:val="pt-PT" w:eastAsia="pt-PT"/>
         </w:rPr>
-      </w:pPr>
-      <w:r>
+        <w:t>    }</w:t>
+      </w:r>
+    </w:p>
+    <w:p>
+      <w:pPr>
+        <w:shd w:val="clear" w:color="auto" w:fill="FFFFFF"/>
+        <w:spacing w:after="0" w:line="240" w:lineRule="auto"/>
         <w:rPr>
           <w:rFonts w:ascii="Consolas" w:eastAsia="Times New Roman" w:hAnsi="Consolas" w:cs="Times New Roman"/>
           <w:color w:val="000000"/>
@@ -701,18 +913,7 @@
           <w:szCs w:val="16"/>
           <w:lang w:val="pt-PT" w:eastAsia="pt-PT"/>
         </w:rPr>
-        <w:t>        </w:t>
-      </w:r>
-      <w:r>
-        <w:rPr>
-          <w:rFonts w:ascii="Consolas" w:eastAsia="Times New Roman" w:hAnsi="Consolas" w:cs="Times New Roman"/>
-          <w:color w:val="0451A5"/>
-          <w:sz w:val="16"/>
-          <w:szCs w:val="16"/>
-          <w:lang w:val="pt-PT" w:eastAsia="pt-PT"/>
-        </w:rPr>
-        <w:t>"firstName"</w:t>
-      </w:r>
+      </w:pPr>
       <w:r>
         <w:rPr>
           <w:rFonts w:ascii="Consolas" w:eastAsia="Times New Roman" w:hAnsi="Consolas" w:cs="Times New Roman"/>
@@ -721,317 +922,6 @@
           <w:szCs w:val="16"/>
           <w:lang w:val="pt-PT" w:eastAsia="pt-PT"/>
         </w:rPr>
-        <w:t>: </w:t>
-      </w:r>
-      <w:r>
-        <w:rPr>
-          <w:rFonts w:ascii="Consolas" w:eastAsia="Times New Roman" w:hAnsi="Consolas" w:cs="Times New Roman"/>
-          <w:color w:val="A31515"/>
-          <w:sz w:val="16"/>
-          <w:szCs w:val="16"/>
-          <w:lang w:val="pt-PT" w:eastAsia="pt-PT"/>
-        </w:rPr>
-        <w:t>"Paulo"</w:t>
-      </w:r>
-      <w:r>
-        <w:rPr>
-          <w:rFonts w:ascii="Consolas" w:eastAsia="Times New Roman" w:hAnsi="Consolas" w:cs="Times New Roman"/>
-          <w:color w:val="000000"/>
-          <w:sz w:val="16"/>
-          <w:szCs w:val="16"/>
-          <w:lang w:val="pt-PT" w:eastAsia="pt-PT"/>
-        </w:rPr>
-        <w:t>,</w:t>
-      </w:r>
-    </w:p>
-    <w:p>
-      <w:pPr>
-        <w:shd w:val="clear" w:color="auto" w:fill="FFFFFF"/>
-        <w:spacing w:after="0" w:line="240" w:lineRule="auto"/>
-        <w:rPr>
-          <w:rFonts w:ascii="Consolas" w:eastAsia="Times New Roman" w:hAnsi="Consolas" w:cs="Times New Roman"/>
-          <w:color w:val="000000"/>
-          <w:sz w:val="16"/>
-          <w:szCs w:val="16"/>
-          <w:lang w:val="pt-PT" w:eastAsia="pt-PT"/>
-        </w:rPr>
-      </w:pPr>
-      <w:r>
-        <w:rPr>
-          <w:rFonts w:ascii="Consolas" w:eastAsia="Times New Roman" w:hAnsi="Consolas" w:cs="Times New Roman"/>
-          <w:color w:val="000000"/>
-          <w:sz w:val="16"/>
-          <w:szCs w:val="16"/>
-          <w:lang w:val="pt-PT" w:eastAsia="pt-PT"/>
-        </w:rPr>
-        <w:t>        </w:t>
-      </w:r>
-      <w:r>
-        <w:rPr>
-          <w:rFonts w:ascii="Consolas" w:eastAsia="Times New Roman" w:hAnsi="Consolas" w:cs="Times New Roman"/>
-          <w:color w:val="0451A5"/>
-          <w:sz w:val="16"/>
-          <w:szCs w:val="16"/>
-          <w:lang w:val="pt-PT" w:eastAsia="pt-PT"/>
-        </w:rPr>
-        <w:t>"</w:t>
-      </w:r>
-      <w:proofErr w:type="spellStart"/>
-      <w:r>
-        <w:rPr>
-          <w:rFonts w:ascii="Consolas" w:eastAsia="Times New Roman" w:hAnsi="Consolas" w:cs="Times New Roman"/>
-          <w:color w:val="0451A5"/>
-          <w:sz w:val="16"/>
-          <w:szCs w:val="16"/>
-          <w:lang w:val="pt-PT" w:eastAsia="pt-PT"/>
-        </w:rPr>
-        <w:t>lastName</w:t>
-      </w:r>
-      <w:proofErr w:type="spellEnd"/>
-      <w:r>
-        <w:rPr>
-          <w:rFonts w:ascii="Consolas" w:eastAsia="Times New Roman" w:hAnsi="Consolas" w:cs="Times New Roman"/>
-          <w:color w:val="0451A5"/>
-          <w:sz w:val="16"/>
-          <w:szCs w:val="16"/>
-          <w:lang w:val="pt-PT" w:eastAsia="pt-PT"/>
-        </w:rPr>
-        <w:t>"</w:t>
-      </w:r>
-      <w:r>
-        <w:rPr>
-          <w:rFonts w:ascii="Consolas" w:eastAsia="Times New Roman" w:hAnsi="Consolas" w:cs="Times New Roman"/>
-          <w:color w:val="000000"/>
-          <w:sz w:val="16"/>
-          <w:szCs w:val="16"/>
-          <w:lang w:val="pt-PT" w:eastAsia="pt-PT"/>
-        </w:rPr>
-        <w:t>: </w:t>
-      </w:r>
-      <w:r>
-        <w:rPr>
-          <w:rFonts w:ascii="Consolas" w:eastAsia="Times New Roman" w:hAnsi="Consolas" w:cs="Times New Roman"/>
-          <w:color w:val="A31515"/>
-          <w:sz w:val="16"/>
-          <w:szCs w:val="16"/>
-          <w:lang w:val="pt-PT" w:eastAsia="pt-PT"/>
-        </w:rPr>
-        <w:t>"Neves"</w:t>
-      </w:r>
-      <w:r>
-        <w:rPr>
-          <w:rFonts w:ascii="Consolas" w:eastAsia="Times New Roman" w:hAnsi="Consolas" w:cs="Times New Roman"/>
-          <w:color w:val="000000"/>
-          <w:sz w:val="16"/>
-          <w:szCs w:val="16"/>
-          <w:lang w:val="pt-PT" w:eastAsia="pt-PT"/>
-        </w:rPr>
-        <w:t>,</w:t>
-      </w:r>
-    </w:p>
-    <w:p>
-      <w:pPr>
-        <w:shd w:val="clear" w:color="auto" w:fill="FFFFFF"/>
-        <w:spacing w:after="0" w:line="240" w:lineRule="auto"/>
-        <w:rPr>
-          <w:rFonts w:ascii="Consolas" w:eastAsia="Times New Roman" w:hAnsi="Consolas" w:cs="Times New Roman"/>
-          <w:color w:val="000000"/>
-          <w:sz w:val="16"/>
-          <w:szCs w:val="16"/>
-          <w:lang w:val="pt-PT" w:eastAsia="pt-PT"/>
-        </w:rPr>
-      </w:pPr>
-      <w:r>
-        <w:rPr>
-          <w:rFonts w:ascii="Consolas" w:eastAsia="Times New Roman" w:hAnsi="Consolas" w:cs="Times New Roman"/>
-          <w:color w:val="000000"/>
-          <w:sz w:val="16"/>
-          <w:szCs w:val="16"/>
-          <w:lang w:val="pt-PT" w:eastAsia="pt-PT"/>
-        </w:rPr>
-        <w:t>        </w:t>
-      </w:r>
-      <w:r>
-        <w:rPr>
-          <w:rFonts w:ascii="Consolas" w:eastAsia="Times New Roman" w:hAnsi="Consolas" w:cs="Times New Roman"/>
-          <w:color w:val="0451A5"/>
-          <w:sz w:val="16"/>
-          <w:szCs w:val="16"/>
-          <w:lang w:val="pt-PT" w:eastAsia="pt-PT"/>
-        </w:rPr>
-        <w:t>"balance"</w:t>
-      </w:r>
-      <w:r>
-        <w:rPr>
-          <w:rFonts w:ascii="Consolas" w:eastAsia="Times New Roman" w:hAnsi="Consolas" w:cs="Times New Roman"/>
-          <w:color w:val="000000"/>
-          <w:sz w:val="16"/>
-          <w:szCs w:val="16"/>
-          <w:lang w:val="pt-PT" w:eastAsia="pt-PT"/>
-        </w:rPr>
-        <w:t>: </w:t>
-      </w:r>
-      <w:r>
-        <w:rPr>
-          <w:rFonts w:ascii="Consolas" w:eastAsia="Times New Roman" w:hAnsi="Consolas" w:cs="Times New Roman"/>
-          <w:color w:val="A31515"/>
-          <w:sz w:val="16"/>
-          <w:szCs w:val="16"/>
-          <w:lang w:val="pt-PT" w:eastAsia="pt-PT"/>
-        </w:rPr>
-        <w:t>"500"</w:t>
-      </w:r>
-      <w:r>
-        <w:rPr>
-          <w:rFonts w:ascii="Consolas" w:eastAsia="Times New Roman" w:hAnsi="Consolas" w:cs="Times New Roman"/>
-          <w:color w:val="000000"/>
-          <w:sz w:val="16"/>
-          <w:szCs w:val="16"/>
-          <w:lang w:val="pt-PT" w:eastAsia="pt-PT"/>
-        </w:rPr>
-        <w:t>,</w:t>
-      </w:r>
-    </w:p>
-    <w:p>
-      <w:pPr>
-        <w:shd w:val="clear" w:color="auto" w:fill="FFFFFF"/>
-        <w:spacing w:after="0" w:line="240" w:lineRule="auto"/>
-        <w:rPr>
-          <w:rFonts w:ascii="Consolas" w:eastAsia="Times New Roman" w:hAnsi="Consolas" w:cs="Times New Roman"/>
-          <w:color w:val="000000"/>
-          <w:sz w:val="16"/>
-          <w:szCs w:val="16"/>
-          <w:lang w:val="pt-PT" w:eastAsia="pt-PT"/>
-        </w:rPr>
-      </w:pPr>
-      <w:r>
-        <w:rPr>
-          <w:rFonts w:ascii="Consolas" w:eastAsia="Times New Roman" w:hAnsi="Consolas" w:cs="Times New Roman"/>
-          <w:color w:val="000000"/>
-          <w:sz w:val="16"/>
-          <w:szCs w:val="16"/>
-          <w:lang w:val="pt-PT" w:eastAsia="pt-PT"/>
-        </w:rPr>
-        <w:t>        </w:t>
-      </w:r>
-      <w:r>
-        <w:rPr>
-          <w:rFonts w:ascii="Consolas" w:eastAsia="Times New Roman" w:hAnsi="Consolas" w:cs="Times New Roman"/>
-          <w:color w:val="0451A5"/>
-          <w:sz w:val="16"/>
-          <w:szCs w:val="16"/>
-          <w:lang w:val="pt-PT" w:eastAsia="pt-PT"/>
-        </w:rPr>
-        <w:t>"</w:t>
-      </w:r>
-      <w:proofErr w:type="spellStart"/>
-      <w:r>
-        <w:rPr>
-          <w:rFonts w:ascii="Consolas" w:eastAsia="Times New Roman" w:hAnsi="Consolas" w:cs="Times New Roman"/>
-          <w:color w:val="0451A5"/>
-          <w:sz w:val="16"/>
-          <w:szCs w:val="16"/>
-          <w:lang w:val="pt-PT" w:eastAsia="pt-PT"/>
-        </w:rPr>
-        <w:t>hasPass</w:t>
-      </w:r>
-      <w:proofErr w:type="spellEnd"/>
-      <w:r>
-        <w:rPr>
-          <w:rFonts w:ascii="Consolas" w:eastAsia="Times New Roman" w:hAnsi="Consolas" w:cs="Times New Roman"/>
-          <w:color w:val="0451A5"/>
-          <w:sz w:val="16"/>
-          <w:szCs w:val="16"/>
-          <w:lang w:val="pt-PT" w:eastAsia="pt-PT"/>
-        </w:rPr>
-        <w:t>"</w:t>
-      </w:r>
-      <w:r>
-        <w:rPr>
-          <w:rFonts w:ascii="Consolas" w:eastAsia="Times New Roman" w:hAnsi="Consolas" w:cs="Times New Roman"/>
-          <w:color w:val="000000"/>
-          <w:sz w:val="16"/>
-          <w:szCs w:val="16"/>
-          <w:lang w:val="pt-PT" w:eastAsia="pt-PT"/>
-        </w:rPr>
-        <w:t>: </w:t>
-      </w:r>
-      <w:r>
-        <w:rPr>
-          <w:rFonts w:ascii="Consolas" w:eastAsia="Times New Roman" w:hAnsi="Consolas" w:cs="Times New Roman"/>
-          <w:color w:val="A31515"/>
-          <w:sz w:val="16"/>
-          <w:szCs w:val="16"/>
-          <w:lang w:val="pt-PT" w:eastAsia="pt-PT"/>
-        </w:rPr>
-        <w:t>"</w:t>
-      </w:r>
-      <w:proofErr w:type="spellStart"/>
-      <w:r>
-        <w:rPr>
-          <w:rFonts w:ascii="Consolas" w:eastAsia="Times New Roman" w:hAnsi="Consolas" w:cs="Times New Roman"/>
-          <w:color w:val="A31515"/>
-          <w:sz w:val="16"/>
-          <w:szCs w:val="16"/>
-          <w:lang w:val="pt-PT" w:eastAsia="pt-PT"/>
-        </w:rPr>
-        <w:t>true</w:t>
-      </w:r>
-      <w:proofErr w:type="spellEnd"/>
-      <w:r>
-        <w:rPr>
-          <w:rFonts w:ascii="Consolas" w:eastAsia="Times New Roman" w:hAnsi="Consolas" w:cs="Times New Roman"/>
-          <w:color w:val="A31515"/>
-          <w:sz w:val="16"/>
-          <w:szCs w:val="16"/>
-          <w:lang w:val="pt-PT" w:eastAsia="pt-PT"/>
-        </w:rPr>
-        <w:t>"</w:t>
-      </w:r>
-    </w:p>
-    <w:p>
-      <w:pPr>
-        <w:shd w:val="clear" w:color="auto" w:fill="FFFFFF"/>
-        <w:spacing w:after="0" w:line="240" w:lineRule="auto"/>
-        <w:rPr>
-          <w:rFonts w:ascii="Consolas" w:eastAsia="Times New Roman" w:hAnsi="Consolas" w:cs="Times New Roman"/>
-          <w:color w:val="000000"/>
-          <w:sz w:val="16"/>
-          <w:szCs w:val="16"/>
-          <w:lang w:val="pt-PT" w:eastAsia="pt-PT"/>
-        </w:rPr>
-      </w:pPr>
-      <w:r>
-        <w:rPr>
-          <w:rFonts w:ascii="Consolas" w:eastAsia="Times New Roman" w:hAnsi="Consolas" w:cs="Times New Roman"/>
-          <w:color w:val="000000"/>
-          <w:sz w:val="16"/>
-          <w:szCs w:val="16"/>
-          <w:lang w:val="pt-PT" w:eastAsia="pt-PT"/>
-        </w:rPr>
-        <w:t>    }</w:t>
-      </w:r>
-    </w:p>
-    <w:p>
-      <w:pPr>
-        <w:shd w:val="clear" w:color="auto" w:fill="FFFFFF"/>
-        <w:spacing w:after="0" w:line="240" w:lineRule="auto"/>
-        <w:rPr>
-          <w:rFonts w:ascii="Consolas" w:eastAsia="Times New Roman" w:hAnsi="Consolas" w:cs="Times New Roman"/>
-          <w:color w:val="000000"/>
-          <w:sz w:val="16"/>
-          <w:szCs w:val="16"/>
-          <w:lang w:val="pt-PT" w:eastAsia="pt-PT"/>
-        </w:rPr>
-      </w:pPr>
-      <w:r>
-        <w:rPr>
-          <w:rFonts w:ascii="Consolas" w:eastAsia="Times New Roman" w:hAnsi="Consolas" w:cs="Times New Roman"/>
-          <w:color w:val="000000"/>
-          <w:sz w:val="16"/>
-          <w:szCs w:val="16"/>
-          <w:lang w:val="pt-PT" w:eastAsia="pt-PT"/>
-        </w:rPr>
         <w:t>}</w:t>
       </w:r>
     </w:p>
@@ -1089,9 +979,18 @@
           <w:szCs w:val="18"/>
           <w:lang w:eastAsia="pt-PT"/>
         </w:rPr>
-        <w:t>&lt;</w:t>
+        <w:t>&lt;eventType&gt;</w:t>
       </w:r>
-      <w:proofErr w:type="spellStart"/>
+      <w:r>
+        <w:rPr>
+          <w:rFonts w:ascii="Consolas" w:eastAsia="Times New Roman" w:hAnsi="Consolas" w:cs="Times New Roman"/>
+          <w:color w:val="000000"/>
+          <w:sz w:val="18"/>
+          <w:szCs w:val="18"/>
+          <w:lang w:eastAsia="pt-PT"/>
+        </w:rPr>
+        <w:t>new-user</w:t>
+      </w:r>
       <w:r>
         <w:rPr>
           <w:rFonts w:ascii="Consolas" w:eastAsia="Times New Roman" w:hAnsi="Consolas" w:cs="Times New Roman"/>
@@ -1100,9 +999,31 @@
           <w:szCs w:val="18"/>
           <w:lang w:eastAsia="pt-PT"/>
         </w:rPr>
-        <w:t>eventType</w:t>
+        <w:t>&lt;/eventType&gt;</w:t>
       </w:r>
-      <w:proofErr w:type="spellEnd"/>
+    </w:p>
+    <w:p>
+      <w:pPr>
+        <w:shd w:val="clear" w:color="auto" w:fill="FFFFFF"/>
+        <w:spacing w:after="0" w:line="240" w:lineRule="auto"/>
+        <w:rPr>
+          <w:rFonts w:ascii="Consolas" w:eastAsia="Times New Roman" w:hAnsi="Consolas" w:cs="Times New Roman"/>
+          <w:color w:val="000000"/>
+          <w:sz w:val="18"/>
+          <w:szCs w:val="18"/>
+          <w:lang w:eastAsia="pt-PT"/>
+        </w:rPr>
+      </w:pPr>
+      <w:r>
+        <w:rPr>
+          <w:rFonts w:ascii="Consolas" w:eastAsia="Times New Roman" w:hAnsi="Consolas" w:cs="Times New Roman"/>
+          <w:color w:val="000000"/>
+          <w:sz w:val="18"/>
+          <w:szCs w:val="18"/>
+          <w:lang w:eastAsia="pt-PT"/>
+        </w:rPr>
+        <w:t>  </w:t>
+      </w:r>
       <w:r>
         <w:rPr>
           <w:rFonts w:ascii="Consolas" w:eastAsia="Times New Roman" w:hAnsi="Consolas" w:cs="Times New Roman"/>
@@ -1111,10 +1032,13 @@
           <w:szCs w:val="18"/>
           <w:lang w:eastAsia="pt-PT"/>
         </w:rPr>
-        <w:t>&gt;</w:t>
+        <w:t>&lt;user&gt;</w:t>
       </w:r>
-      <w:proofErr w:type="gramStart"/>
-      <w:r>
+    </w:p>
+    <w:p>
+      <w:pPr>
+        <w:shd w:val="clear" w:color="auto" w:fill="FFFFFF"/>
+        <w:spacing w:after="0" w:line="240" w:lineRule="auto"/>
         <w:rPr>
           <w:rFonts w:ascii="Consolas" w:eastAsia="Times New Roman" w:hAnsi="Consolas" w:cs="Times New Roman"/>
           <w:color w:val="000000"/>
@@ -1122,9 +1046,17 @@
           <w:szCs w:val="18"/>
           <w:lang w:eastAsia="pt-PT"/>
         </w:rPr>
-        <w:t>new-user</w:t>
+      </w:pPr>
+      <w:r>
+        <w:rPr>
+          <w:rFonts w:ascii="Consolas" w:eastAsia="Times New Roman" w:hAnsi="Consolas" w:cs="Times New Roman"/>
+          <w:color w:val="000000"/>
+          <w:sz w:val="18"/>
+          <w:szCs w:val="18"/>
+          <w:lang w:eastAsia="pt-PT"/>
+        </w:rPr>
+        <w:t>    </w:t>
       </w:r>
-      <w:proofErr w:type="gramEnd"/>
       <w:r>
         <w:rPr>
           <w:rFonts w:ascii="Consolas" w:eastAsia="Times New Roman" w:hAnsi="Consolas" w:cs="Times New Roman"/>
@@ -1133,9 +1065,18 @@
           <w:szCs w:val="18"/>
           <w:lang w:eastAsia="pt-PT"/>
         </w:rPr>
-        <w:t>&lt;/</w:t>
+        <w:t>&lt;id&gt;</w:t>
       </w:r>
-      <w:proofErr w:type="spellStart"/>
+      <w:r>
+        <w:rPr>
+          <w:rFonts w:ascii="Consolas" w:eastAsia="Times New Roman" w:hAnsi="Consolas" w:cs="Times New Roman"/>
+          <w:color w:val="000000"/>
+          <w:sz w:val="18"/>
+          <w:szCs w:val="18"/>
+          <w:lang w:eastAsia="pt-PT"/>
+        </w:rPr>
+        <w:t>69c594cfdeeaedd220</w:t>
+      </w:r>
       <w:r>
         <w:rPr>
           <w:rFonts w:ascii="Consolas" w:eastAsia="Times New Roman" w:hAnsi="Consolas" w:cs="Times New Roman"/>
@@ -1144,9 +1085,31 @@
           <w:szCs w:val="18"/>
           <w:lang w:eastAsia="pt-PT"/>
         </w:rPr>
-        <w:t>eventType</w:t>
+        <w:t>&lt;/id&gt;</w:t>
       </w:r>
-      <w:proofErr w:type="spellEnd"/>
+    </w:p>
+    <w:p>
+      <w:pPr>
+        <w:shd w:val="clear" w:color="auto" w:fill="FFFFFF"/>
+        <w:spacing w:after="0" w:line="240" w:lineRule="auto"/>
+        <w:rPr>
+          <w:rFonts w:ascii="Consolas" w:eastAsia="Times New Roman" w:hAnsi="Consolas" w:cs="Times New Roman"/>
+          <w:color w:val="000000"/>
+          <w:sz w:val="18"/>
+          <w:szCs w:val="18"/>
+          <w:lang w:eastAsia="pt-PT"/>
+        </w:rPr>
+      </w:pPr>
+      <w:r>
+        <w:rPr>
+          <w:rFonts w:ascii="Consolas" w:eastAsia="Times New Roman" w:hAnsi="Consolas" w:cs="Times New Roman"/>
+          <w:color w:val="000000"/>
+          <w:sz w:val="18"/>
+          <w:szCs w:val="18"/>
+          <w:lang w:eastAsia="pt-PT"/>
+        </w:rPr>
+        <w:t>    </w:t>
+      </w:r>
       <w:r>
         <w:rPr>
           <w:rFonts w:ascii="Consolas" w:eastAsia="Times New Roman" w:hAnsi="Consolas" w:cs="Times New Roman"/>
@@ -1155,13 +1118,9 @@
           <w:szCs w:val="18"/>
           <w:lang w:eastAsia="pt-PT"/>
         </w:rPr>
-        <w:t>&gt;</w:t>
+        <w:t>&lt;email&gt;</w:t>
       </w:r>
-    </w:p>
-    <w:p>
-      <w:pPr>
-        <w:shd w:val="clear" w:color="auto" w:fill="FFFFFF"/>
-        <w:spacing w:after="0" w:line="240" w:lineRule="auto"/>
+      <w:r>
         <w:rPr>
           <w:rFonts w:ascii="Consolas" w:eastAsia="Times New Roman" w:hAnsi="Consolas" w:cs="Times New Roman"/>
           <w:color w:val="000000"/>
@@ -1169,8 +1128,23 @@
           <w:szCs w:val="18"/>
           <w:lang w:eastAsia="pt-PT"/>
         </w:rPr>
-      </w:pPr>
+        <w:t>user@gmail.com</w:t>
+      </w:r>
       <w:r>
+        <w:rPr>
+          <w:rFonts w:ascii="Consolas" w:eastAsia="Times New Roman" w:hAnsi="Consolas" w:cs="Times New Roman"/>
+          <w:color w:val="800000"/>
+          <w:sz w:val="18"/>
+          <w:szCs w:val="18"/>
+          <w:lang w:eastAsia="pt-PT"/>
+        </w:rPr>
+        <w:t>&lt;/email&gt;</w:t>
+      </w:r>
+    </w:p>
+    <w:p>
+      <w:pPr>
+        <w:shd w:val="clear" w:color="auto" w:fill="FFFFFF"/>
+        <w:spacing w:after="0" w:line="240" w:lineRule="auto"/>
         <w:rPr>
           <w:rFonts w:ascii="Consolas" w:eastAsia="Times New Roman" w:hAnsi="Consolas" w:cs="Times New Roman"/>
           <w:color w:val="000000"/>
@@ -1178,7 +1152,16 @@
           <w:szCs w:val="18"/>
           <w:lang w:eastAsia="pt-PT"/>
         </w:rPr>
-        <w:t>  </w:t>
+      </w:pPr>
+      <w:r>
+        <w:rPr>
+          <w:rFonts w:ascii="Consolas" w:eastAsia="Times New Roman" w:hAnsi="Consolas" w:cs="Times New Roman"/>
+          <w:color w:val="000000"/>
+          <w:sz w:val="18"/>
+          <w:szCs w:val="18"/>
+          <w:lang w:eastAsia="pt-PT"/>
+        </w:rPr>
+        <w:t>    </w:t>
       </w:r>
       <w:r>
         <w:rPr>
@@ -1188,13 +1171,9 @@
           <w:szCs w:val="18"/>
           <w:lang w:eastAsia="pt-PT"/>
         </w:rPr>
-        <w:t>&lt;user&gt;</w:t>
+        <w:t>&lt;firstName&gt;</w:t>
       </w:r>
-    </w:p>
-    <w:p>
-      <w:pPr>
-        <w:shd w:val="clear" w:color="auto" w:fill="FFFFFF"/>
-        <w:spacing w:after="0" w:line="240" w:lineRule="auto"/>
+      <w:r>
         <w:rPr>
           <w:rFonts w:ascii="Consolas" w:eastAsia="Times New Roman" w:hAnsi="Consolas" w:cs="Times New Roman"/>
           <w:color w:val="000000"/>
@@ -1202,8 +1181,23 @@
           <w:szCs w:val="18"/>
           <w:lang w:eastAsia="pt-PT"/>
         </w:rPr>
-      </w:pPr>
+        <w:t>Paulo</w:t>
+      </w:r>
       <w:r>
+        <w:rPr>
+          <w:rFonts w:ascii="Consolas" w:eastAsia="Times New Roman" w:hAnsi="Consolas" w:cs="Times New Roman"/>
+          <w:color w:val="800000"/>
+          <w:sz w:val="18"/>
+          <w:szCs w:val="18"/>
+          <w:lang w:eastAsia="pt-PT"/>
+        </w:rPr>
+        <w:t>&lt;/firstName&gt;</w:t>
+      </w:r>
+    </w:p>
+    <w:p>
+      <w:pPr>
+        <w:shd w:val="clear" w:color="auto" w:fill="FFFFFF"/>
+        <w:spacing w:after="0" w:line="240" w:lineRule="auto"/>
         <w:rPr>
           <w:rFonts w:ascii="Consolas" w:eastAsia="Times New Roman" w:hAnsi="Consolas" w:cs="Times New Roman"/>
           <w:color w:val="000000"/>
@@ -1211,6 +1205,15 @@
           <w:szCs w:val="18"/>
           <w:lang w:eastAsia="pt-PT"/>
         </w:rPr>
+      </w:pPr>
+      <w:r>
+        <w:rPr>
+          <w:rFonts w:ascii="Consolas" w:eastAsia="Times New Roman" w:hAnsi="Consolas" w:cs="Times New Roman"/>
+          <w:color w:val="000000"/>
+          <w:sz w:val="18"/>
+          <w:szCs w:val="18"/>
+          <w:lang w:eastAsia="pt-PT"/>
+        </w:rPr>
         <w:t>    </w:t>
       </w:r>
       <w:r>
@@ -1221,7 +1224,7 @@
           <w:szCs w:val="18"/>
           <w:lang w:eastAsia="pt-PT"/>
         </w:rPr>
-        <w:t>&lt;id&gt;</w:t>
+        <w:t>&lt;lastName&gt;</w:t>
       </w:r>
       <w:r>
         <w:rPr>
@@ -1231,7 +1234,7 @@
           <w:szCs w:val="18"/>
           <w:lang w:eastAsia="pt-PT"/>
         </w:rPr>
-        <w:t>69c594cfdeeaedd220</w:t>
+        <w:t>Neves</w:t>
       </w:r>
       <w:r>
         <w:rPr>
@@ -1241,7 +1244,7 @@
           <w:szCs w:val="18"/>
           <w:lang w:eastAsia="pt-PT"/>
         </w:rPr>
-        <w:t>&lt;/id&gt;</w:t>
+        <w:t>&lt;/lastName&gt;</w:t>
       </w:r>
     </w:p>
     <w:p>
@@ -1274,7 +1277,7 @@
           <w:szCs w:val="18"/>
           <w:lang w:eastAsia="pt-PT"/>
         </w:rPr>
-        <w:t>&lt;email&gt;</w:t>
+        <w:t>&lt;balance&gt;</w:t>
       </w:r>
       <w:r>
         <w:rPr>
@@ -1284,7 +1287,7 @@
           <w:szCs w:val="18"/>
           <w:lang w:eastAsia="pt-PT"/>
         </w:rPr>
-        <w:t>user@gmail.com</w:t>
+        <w:t>500</w:t>
       </w:r>
       <w:r>
         <w:rPr>
@@ -1294,7 +1297,7 @@
           <w:szCs w:val="18"/>
           <w:lang w:eastAsia="pt-PT"/>
         </w:rPr>
-        <w:t>&lt;/email&gt;</w:t>
+        <w:t>&lt;/balance&gt;</w:t>
       </w:r>
     </w:p>
     <w:p>
@@ -1327,7 +1330,7 @@
           <w:szCs w:val="18"/>
           <w:lang w:eastAsia="pt-PT"/>
         </w:rPr>
-        <w:t>&lt;firstName&gt;</w:t>
+        <w:t>&lt;hasPass&gt;</w:t>
       </w:r>
       <w:r>
         <w:rPr>
@@ -1337,7 +1340,7 @@
           <w:szCs w:val="18"/>
           <w:lang w:eastAsia="pt-PT"/>
         </w:rPr>
-        <w:t>Paulo</w:t>
+        <w:t>true</w:t>
       </w:r>
       <w:r>
         <w:rPr>
@@ -1347,13 +1350,22 @@
           <w:szCs w:val="18"/>
           <w:lang w:eastAsia="pt-PT"/>
         </w:rPr>
-        <w:t>&lt;/firstName&gt;</w:t>
+        <w:t>&lt;/hasPass&gt;</w:t>
       </w:r>
     </w:p>
     <w:p>
       <w:pPr>
         <w:shd w:val="clear" w:color="auto" w:fill="FFFFFF"/>
         <w:spacing w:after="0" w:line="240" w:lineRule="auto"/>
+        <w:rPr>
+          <w:rFonts w:ascii="Consolas" w:eastAsia="Times New Roman" w:hAnsi="Consolas" w:cs="Times New Roman"/>
+          <w:color w:val="000000"/>
+          <w:sz w:val="18"/>
+          <w:szCs w:val="18"/>
+          <w:lang w:val="pt-PT" w:eastAsia="pt-PT"/>
+        </w:rPr>
+      </w:pPr>
+      <w:r>
         <w:rPr>
           <w:rFonts w:ascii="Consolas" w:eastAsia="Times New Roman" w:hAnsi="Consolas" w:cs="Times New Roman"/>
           <w:color w:val="000000"/>
@@ -1361,16 +1373,7 @@
           <w:szCs w:val="18"/>
           <w:lang w:eastAsia="pt-PT"/>
         </w:rPr>
-      </w:pPr>
-      <w:r>
-        <w:rPr>
-          <w:rFonts w:ascii="Consolas" w:eastAsia="Times New Roman" w:hAnsi="Consolas" w:cs="Times New Roman"/>
-          <w:color w:val="000000"/>
-          <w:sz w:val="18"/>
-          <w:szCs w:val="18"/>
-          <w:lang w:eastAsia="pt-PT"/>
-        </w:rPr>
-        <w:t>    </w:t>
+        <w:t>  </w:t>
       </w:r>
       <w:r>
         <w:rPr>
@@ -1378,135 +1381,9 @@
           <w:color w:val="800000"/>
           <w:sz w:val="18"/>
           <w:szCs w:val="18"/>
-          <w:lang w:eastAsia="pt-PT"/>
-        </w:rPr>
-        <w:t>&lt;lastName&gt;</w:t>
-      </w:r>
-      <w:r>
-        <w:rPr>
-          <w:rFonts w:ascii="Consolas" w:eastAsia="Times New Roman" w:hAnsi="Consolas" w:cs="Times New Roman"/>
-          <w:color w:val="000000"/>
-          <w:sz w:val="18"/>
-          <w:szCs w:val="18"/>
-          <w:lang w:eastAsia="pt-PT"/>
-        </w:rPr>
-        <w:t>Neves</w:t>
-      </w:r>
-      <w:r>
-        <w:rPr>
-          <w:rFonts w:ascii="Consolas" w:eastAsia="Times New Roman" w:hAnsi="Consolas" w:cs="Times New Roman"/>
-          <w:color w:val="800000"/>
-          <w:sz w:val="18"/>
-          <w:szCs w:val="18"/>
-          <w:lang w:eastAsia="pt-PT"/>
-        </w:rPr>
-        <w:t>&lt;/lastName&gt;</w:t>
-      </w:r>
-    </w:p>
-    <w:p>
-      <w:pPr>
-        <w:shd w:val="clear" w:color="auto" w:fill="FFFFFF"/>
-        <w:spacing w:after="0" w:line="240" w:lineRule="auto"/>
-        <w:rPr>
-          <w:rFonts w:ascii="Consolas" w:eastAsia="Times New Roman" w:hAnsi="Consolas" w:cs="Times New Roman"/>
-          <w:color w:val="000000"/>
-          <w:sz w:val="18"/>
-          <w:szCs w:val="18"/>
-          <w:lang w:eastAsia="pt-PT"/>
-        </w:rPr>
-      </w:pPr>
-      <w:r>
-        <w:rPr>
-          <w:rFonts w:ascii="Consolas" w:eastAsia="Times New Roman" w:hAnsi="Consolas" w:cs="Times New Roman"/>
-          <w:color w:val="000000"/>
-          <w:sz w:val="18"/>
-          <w:szCs w:val="18"/>
-          <w:lang w:eastAsia="pt-PT"/>
-        </w:rPr>
-        <w:t>    </w:t>
-      </w:r>
-      <w:r>
-        <w:rPr>
-          <w:rFonts w:ascii="Consolas" w:eastAsia="Times New Roman" w:hAnsi="Consolas" w:cs="Times New Roman"/>
-          <w:color w:val="800000"/>
-          <w:sz w:val="18"/>
-          <w:szCs w:val="18"/>
-          <w:lang w:eastAsia="pt-PT"/>
-        </w:rPr>
-        <w:t>&lt;balance&gt;</w:t>
-      </w:r>
-      <w:r>
-        <w:rPr>
-          <w:rFonts w:ascii="Consolas" w:eastAsia="Times New Roman" w:hAnsi="Consolas" w:cs="Times New Roman"/>
-          <w:color w:val="000000"/>
-          <w:sz w:val="18"/>
-          <w:szCs w:val="18"/>
-          <w:lang w:eastAsia="pt-PT"/>
-        </w:rPr>
-        <w:t>500</w:t>
-      </w:r>
-      <w:r>
-        <w:rPr>
-          <w:rFonts w:ascii="Consolas" w:eastAsia="Times New Roman" w:hAnsi="Consolas" w:cs="Times New Roman"/>
-          <w:color w:val="800000"/>
-          <w:sz w:val="18"/>
-          <w:szCs w:val="18"/>
-          <w:lang w:eastAsia="pt-PT"/>
-        </w:rPr>
-        <w:t>&lt;/balance&gt;</w:t>
-      </w:r>
-    </w:p>
-    <w:p>
-      <w:pPr>
-        <w:shd w:val="clear" w:color="auto" w:fill="FFFFFF"/>
-        <w:spacing w:after="0" w:line="240" w:lineRule="auto"/>
-        <w:rPr>
-          <w:rFonts w:ascii="Consolas" w:eastAsia="Times New Roman" w:hAnsi="Consolas" w:cs="Times New Roman"/>
-          <w:color w:val="000000"/>
-          <w:sz w:val="18"/>
-          <w:szCs w:val="18"/>
-          <w:lang w:eastAsia="pt-PT"/>
-        </w:rPr>
-      </w:pPr>
-      <w:r>
-        <w:rPr>
-          <w:rFonts w:ascii="Consolas" w:eastAsia="Times New Roman" w:hAnsi="Consolas" w:cs="Times New Roman"/>
-          <w:color w:val="000000"/>
-          <w:sz w:val="18"/>
-          <w:szCs w:val="18"/>
-          <w:lang w:eastAsia="pt-PT"/>
-        </w:rPr>
-        <w:t>    </w:t>
-      </w:r>
-      <w:r>
-        <w:rPr>
-          <w:rFonts w:ascii="Consolas" w:eastAsia="Times New Roman" w:hAnsi="Consolas" w:cs="Times New Roman"/>
-          <w:color w:val="800000"/>
-          <w:sz w:val="18"/>
-          <w:szCs w:val="18"/>
-          <w:lang w:eastAsia="pt-PT"/>
-        </w:rPr>
-        <w:t>&lt;hasPass&gt;</w:t>
-      </w:r>
-      <w:r>
-        <w:rPr>
-          <w:rFonts w:ascii="Consolas" w:eastAsia="Times New Roman" w:hAnsi="Consolas" w:cs="Times New Roman"/>
-          <w:color w:val="000000"/>
-          <w:sz w:val="18"/>
-          <w:szCs w:val="18"/>
-          <w:lang w:eastAsia="pt-PT"/>
-        </w:rPr>
-        <w:t>true</w:t>
-      </w:r>
-      <w:r>
-        <w:rPr>
-          <w:rFonts w:ascii="Consolas" w:eastAsia="Times New Roman" w:hAnsi="Consolas" w:cs="Times New Roman"/>
-          <w:color w:val="800000"/>
-          <w:sz w:val="18"/>
-          <w:szCs w:val="18"/>
-          <w:lang w:eastAsia="pt-PT"/>
-        </w:rPr>
-        <w:t>&lt;/hasPass&gt;</w:t>
+          <w:lang w:val="pt-PT" w:eastAsia="pt-PT"/>
+        </w:rPr>
+        <w:t>&lt;/user&gt;</w:t>
       </w:r>
     </w:p>
     <w:p>
@@ -1524,67 +1401,12 @@
       <w:r>
         <w:rPr>
           <w:rFonts w:ascii="Consolas" w:eastAsia="Times New Roman" w:hAnsi="Consolas" w:cs="Times New Roman"/>
-          <w:color w:val="000000"/>
-          <w:sz w:val="18"/>
-          <w:szCs w:val="18"/>
-          <w:lang w:eastAsia="pt-PT"/>
-        </w:rPr>
-        <w:t>  </w:t>
-      </w:r>
-      <w:r>
-        <w:rPr>
-          <w:rFonts w:ascii="Consolas" w:eastAsia="Times New Roman" w:hAnsi="Consolas" w:cs="Times New Roman"/>
           <w:color w:val="800000"/>
           <w:sz w:val="18"/>
           <w:szCs w:val="18"/>
           <w:lang w:val="pt-PT" w:eastAsia="pt-PT"/>
         </w:rPr>
-        <w:t>&lt;/user&gt;</w:t>
-      </w:r>
-    </w:p>
-    <w:p>
-      <w:pPr>
-        <w:shd w:val="clear" w:color="auto" w:fill="FFFFFF"/>
-        <w:spacing w:after="0" w:line="240" w:lineRule="auto"/>
-        <w:rPr>
-          <w:rFonts w:ascii="Consolas" w:eastAsia="Times New Roman" w:hAnsi="Consolas" w:cs="Times New Roman"/>
-          <w:color w:val="000000"/>
-          <w:sz w:val="18"/>
-          <w:szCs w:val="18"/>
-          <w:lang w:val="pt-PT" w:eastAsia="pt-PT"/>
-        </w:rPr>
-      </w:pPr>
-      <w:r>
-        <w:rPr>
-          <w:rFonts w:ascii="Consolas" w:eastAsia="Times New Roman" w:hAnsi="Consolas" w:cs="Times New Roman"/>
-          <w:color w:val="800000"/>
-          <w:sz w:val="18"/>
-          <w:szCs w:val="18"/>
-          <w:lang w:val="pt-PT" w:eastAsia="pt-PT"/>
-        </w:rPr>
-        <w:t>&lt;/</w:t>
-      </w:r>
-      <w:proofErr w:type="spellStart"/>
-      <w:r>
-        <w:rPr>
-          <w:rFonts w:ascii="Consolas" w:eastAsia="Times New Roman" w:hAnsi="Consolas" w:cs="Times New Roman"/>
-          <w:color w:val="800000"/>
-          <w:sz w:val="18"/>
-          <w:szCs w:val="18"/>
-          <w:lang w:val="pt-PT" w:eastAsia="pt-PT"/>
-        </w:rPr>
-        <w:t>root</w:t>
-      </w:r>
-      <w:proofErr w:type="spellEnd"/>
-      <w:r>
-        <w:rPr>
-          <w:rFonts w:ascii="Consolas" w:eastAsia="Times New Roman" w:hAnsi="Consolas" w:cs="Times New Roman"/>
-          <w:color w:val="800000"/>
-          <w:sz w:val="18"/>
-          <w:szCs w:val="18"/>
-          <w:lang w:val="pt-PT" w:eastAsia="pt-PT"/>
-        </w:rPr>
-        <w:t>&gt;</w:t>
+        <w:t>&lt;/root&gt;</w:t>
       </w:r>
     </w:p>
     <w:p>
@@ -1629,25 +1451,7 @@
           <w:sz w:val="24"/>
           <w:szCs w:val="24"/>
         </w:rPr>
-        <w:t xml:space="preserve">Functional integration of the two </w:t>
-      </w:r>
-      <w:r>
-        <w:rPr>
-          <w:b/>
-          <w:bCs/>
-          <w:sz w:val="24"/>
-          <w:szCs w:val="24"/>
-        </w:rPr>
-        <w:t>microservices</w:t>
-      </w:r>
-      <w:r>
-        <w:rPr>
-          <w:b/>
-          <w:bCs/>
-          <w:sz w:val="24"/>
-          <w:szCs w:val="24"/>
-        </w:rPr>
-        <w:t xml:space="preserve"> with the previous Kafka topics</w:t>
+        <w:t>Functional integration of the two microservices with the previous Kafka topics</w:t>
       </w:r>
     </w:p>
     <w:p>
@@ -1685,25 +1489,7 @@
           <w:sz w:val="24"/>
           <w:szCs w:val="24"/>
         </w:rPr>
-        <w:t xml:space="preserve">Functional integration of the two </w:t>
-      </w:r>
-      <w:r>
-        <w:rPr>
-          <w:b/>
-          <w:bCs/>
-          <w:sz w:val="24"/>
-          <w:szCs w:val="24"/>
-        </w:rPr>
-        <w:t>microservices</w:t>
-      </w:r>
-      <w:r>
-        <w:rPr>
-          <w:b/>
-          <w:bCs/>
-          <w:sz w:val="24"/>
-          <w:szCs w:val="24"/>
-        </w:rPr>
-        <w:t xml:space="preserve"> with the previous Kafka topics</w:t>
+        <w:t>Functional integration of the two microservices with the previous Kafka topics</w:t>
       </w:r>
     </w:p>
     <w:p>
@@ -1761,16 +1547,7 @@
           <w:sz w:val="24"/>
           <w:szCs w:val="24"/>
         </w:rPr>
-        <w:t xml:space="preserve">Implementation of the two </w:t>
-      </w:r>
-      <w:r>
-        <w:rPr>
-          <w:b/>
-          <w:bCs/>
-          <w:sz w:val="24"/>
-          <w:szCs w:val="24"/>
-        </w:rPr>
-        <w:t>microservices</w:t>
+        <w:t>Implementation of the two microservices</w:t>
       </w:r>
     </w:p>
     <w:p>
@@ -3831,6 +3608,7 @@
   <w:style w:type="character" w:default="1" w:styleId="Tipodeletrapredefinidodopargrafo">
     <w:name w:val="Default Paragraph Font"/>
     <w:uiPriority w:val="1"/>
+    <w:semiHidden/>
     <w:unhideWhenUsed/>
   </w:style>
   <w:style w:type="table" w:default="1" w:styleId="Tabelanormal">
@@ -5479,6 +5257,55 @@
       <dgm:prSet/>
       <dgm:spPr/>
     </dgm:pt>
+    <dgm:pt modelId="{7C91D7C0-6D61-458E-9CC9-2E99E7984045}">
+      <dgm:prSet phldrT="[Texto]" custT="1">
+        <dgm:style>
+          <a:lnRef idx="0">
+            <a:schemeClr val="accent2"/>
+          </a:lnRef>
+          <a:fillRef idx="3">
+            <a:schemeClr val="accent2"/>
+          </a:fillRef>
+          <a:effectRef idx="3">
+            <a:schemeClr val="accent2"/>
+          </a:effectRef>
+          <a:fontRef idx="minor">
+            <a:schemeClr val="lt1"/>
+          </a:fontRef>
+        </dgm:style>
+      </dgm:prSet>
+      <dgm:spPr>
+        <a:xfrm>
+          <a:off x="2340558" y="2113"/>
+          <a:ext cx="575138" cy="287569"/>
+        </a:xfrm>
+      </dgm:spPr>
+      <dgm:t>
+        <a:bodyPr/>
+        <a:lstStyle/>
+        <a:p>
+          <a:pPr>
+            <a:buNone/>
+          </a:pPr>
+          <a:r>
+            <a:rPr lang="pt-PT" sz="1050">
+              <a:latin typeface="Calibri"/>
+              <a:ea typeface="+mn-ea"/>
+              <a:cs typeface="+mn-cs"/>
+            </a:rPr>
+            <a:t>Payment </a:t>
+          </a:r>
+        </a:p>
+      </dgm:t>
+    </dgm:pt>
+    <dgm:pt modelId="{FC8848A5-74E9-4D0F-BABC-D0863B4C7AD8}" type="parTrans" cxnId="{880F8B3A-9F30-440F-9943-486090938B03}">
+      <dgm:prSet/>
+      <dgm:spPr/>
+    </dgm:pt>
+    <dgm:pt modelId="{A66C8057-859C-4EAD-BCF6-FC4851030413}" type="sibTrans" cxnId="{880F8B3A-9F30-440F-9943-486090938B03}">
+      <dgm:prSet/>
+      <dgm:spPr/>
+    </dgm:pt>
     <dgm:pt modelId="{85D38ACF-1781-49E3-AFD0-6A5089496845}" type="pres">
       <dgm:prSet presAssocID="{4AABC58C-C739-473E-B859-3CC1647AC790}" presName="hierChild1" presStyleCnt="0">
         <dgm:presLayoutVars>
@@ -5521,7 +5348,7 @@
       <dgm:spPr/>
     </dgm:pt>
     <dgm:pt modelId="{185AA99F-7705-4904-8577-9094BBAA1697}" type="pres">
-      <dgm:prSet presAssocID="{B4433E63-72DF-49F3-9D60-465231272B6A}" presName="Name37" presStyleLbl="parChTrans1D2" presStyleIdx="0" presStyleCnt="4"/>
+      <dgm:prSet presAssocID="{B4433E63-72DF-49F3-9D60-465231272B6A}" presName="Name37" presStyleLbl="parChTrans1D2" presStyleIdx="0" presStyleCnt="5"/>
       <dgm:spPr/>
     </dgm:pt>
     <dgm:pt modelId="{04F02D8F-1E0D-4E43-AE43-D2F5DE269378}" type="pres">
@@ -5537,7 +5364,7 @@
       <dgm:spPr/>
     </dgm:pt>
     <dgm:pt modelId="{F6D9F865-E24A-4F3F-A1D2-229EFE90A0D4}" type="pres">
-      <dgm:prSet presAssocID="{4F5A99BF-24D3-4940-A44B-EF1C9DE6C767}" presName="rootText" presStyleLbl="node2" presStyleIdx="0" presStyleCnt="4">
+      <dgm:prSet presAssocID="{4F5A99BF-24D3-4940-A44B-EF1C9DE6C767}" presName="rootText" presStyleLbl="node2" presStyleIdx="0" presStyleCnt="5">
         <dgm:presLayoutVars>
           <dgm:chPref val="3"/>
         </dgm:presLayoutVars>
@@ -5545,7 +5372,7 @@
       <dgm:spPr/>
     </dgm:pt>
     <dgm:pt modelId="{54049C51-1991-4F0A-8C77-508021E514F5}" type="pres">
-      <dgm:prSet presAssocID="{4F5A99BF-24D3-4940-A44B-EF1C9DE6C767}" presName="rootConnector" presStyleLbl="node2" presStyleIdx="0" presStyleCnt="4"/>
+      <dgm:prSet presAssocID="{4F5A99BF-24D3-4940-A44B-EF1C9DE6C767}" presName="rootConnector" presStyleLbl="node2" presStyleIdx="0" presStyleCnt="5"/>
       <dgm:spPr/>
     </dgm:pt>
     <dgm:pt modelId="{AC71B880-5990-4668-A1A1-9650B3134A36}" type="pres">
@@ -5624,6 +5451,42 @@
       <dgm:prSet presAssocID="{0FA33441-780B-4BC4-B4D8-A02B6AF962E0}" presName="hierChild5" presStyleCnt="0"/>
       <dgm:spPr/>
     </dgm:pt>
+    <dgm:pt modelId="{DD116E1F-2BFF-40A1-BFB0-AA4DBBC686B6}" type="pres">
+      <dgm:prSet presAssocID="{4F5A99BF-24D3-4940-A44B-EF1C9DE6C767}" presName="hierChild5" presStyleCnt="0"/>
+      <dgm:spPr/>
+    </dgm:pt>
+    <dgm:pt modelId="{69E45DCF-6C23-4BC6-850F-4849D8FAB6D4}" type="pres">
+      <dgm:prSet presAssocID="{FC8848A5-74E9-4D0F-BABC-D0863B4C7AD8}" presName="Name37" presStyleLbl="parChTrans1D2" presStyleIdx="1" presStyleCnt="5"/>
+      <dgm:spPr/>
+    </dgm:pt>
+    <dgm:pt modelId="{214023D1-12C0-4A34-9785-B5808D607C67}" type="pres">
+      <dgm:prSet presAssocID="{7C91D7C0-6D61-458E-9CC9-2E99E7984045}" presName="hierRoot2" presStyleCnt="0">
+        <dgm:presLayoutVars>
+          <dgm:hierBranch val="init"/>
+        </dgm:presLayoutVars>
+      </dgm:prSet>
+      <dgm:spPr/>
+    </dgm:pt>
+    <dgm:pt modelId="{9277609F-EB7F-498D-A2EC-F0BC7DEFE425}" type="pres">
+      <dgm:prSet presAssocID="{7C91D7C0-6D61-458E-9CC9-2E99E7984045}" presName="rootComposite" presStyleCnt="0"/>
+      <dgm:spPr/>
+    </dgm:pt>
+    <dgm:pt modelId="{F5095886-3756-498F-A4C2-92F9C0A60CE7}" type="pres">
+      <dgm:prSet presAssocID="{7C91D7C0-6D61-458E-9CC9-2E99E7984045}" presName="rootText" presStyleLbl="node2" presStyleIdx="1" presStyleCnt="5">
+        <dgm:presLayoutVars>
+          <dgm:chPref val="3"/>
+        </dgm:presLayoutVars>
+      </dgm:prSet>
+      <dgm:spPr/>
+    </dgm:pt>
+    <dgm:pt modelId="{4F236E8C-5218-4621-9E48-4C7BABB93CE9}" type="pres">
+      <dgm:prSet presAssocID="{7C91D7C0-6D61-458E-9CC9-2E99E7984045}" presName="rootConnector" presStyleLbl="node2" presStyleIdx="1" presStyleCnt="5"/>
+      <dgm:spPr/>
+    </dgm:pt>
+    <dgm:pt modelId="{3B71D467-FA0D-4FD1-AB05-0BDB4F3B0DA2}" type="pres">
+      <dgm:prSet presAssocID="{7C91D7C0-6D61-458E-9CC9-2E99E7984045}" presName="hierChild4" presStyleCnt="0"/>
+      <dgm:spPr/>
+    </dgm:pt>
     <dgm:pt modelId="{45C6CE01-0ABE-482F-B477-A9B0C8A261EB}" type="pres">
       <dgm:prSet presAssocID="{76624060-EDD5-4F8B-953A-896A3BEEE075}" presName="Name37" presStyleLbl="parChTrans1D3" presStyleIdx="2" presStyleCnt="9"/>
       <dgm:spPr/>
@@ -5660,12 +5523,12 @@
       <dgm:prSet presAssocID="{A9A9B173-B8F2-499D-B386-AEC4873FD22D}" presName="hierChild5" presStyleCnt="0"/>
       <dgm:spPr/>
     </dgm:pt>
-    <dgm:pt modelId="{DD116E1F-2BFF-40A1-BFB0-AA4DBBC686B6}" type="pres">
-      <dgm:prSet presAssocID="{4F5A99BF-24D3-4940-A44B-EF1C9DE6C767}" presName="hierChild5" presStyleCnt="0"/>
+    <dgm:pt modelId="{5EC87F39-5B92-47CE-A6AB-F20C0C2F6F38}" type="pres">
+      <dgm:prSet presAssocID="{7C91D7C0-6D61-458E-9CC9-2E99E7984045}" presName="hierChild5" presStyleCnt="0"/>
       <dgm:spPr/>
     </dgm:pt>
     <dgm:pt modelId="{109D89A1-7449-43AD-A3F0-73B91C3EDA9F}" type="pres">
-      <dgm:prSet presAssocID="{882BF37D-2A32-4B79-BDD7-07A94B9C19D2}" presName="Name37" presStyleLbl="parChTrans1D2" presStyleIdx="1" presStyleCnt="4"/>
+      <dgm:prSet presAssocID="{882BF37D-2A32-4B79-BDD7-07A94B9C19D2}" presName="Name37" presStyleLbl="parChTrans1D2" presStyleIdx="2" presStyleCnt="5"/>
       <dgm:spPr/>
     </dgm:pt>
     <dgm:pt modelId="{EBDCFE2A-586D-4B0B-86F5-E2951019B03E}" type="pres">
@@ -5681,7 +5544,7 @@
       <dgm:spPr/>
     </dgm:pt>
     <dgm:pt modelId="{E41F55D7-69A1-4E5E-91FB-01EA4866E8B4}" type="pres">
-      <dgm:prSet presAssocID="{8341C90B-55F2-437E-A0A2-15A1FD015696}" presName="rootText" presStyleLbl="node2" presStyleIdx="1" presStyleCnt="4">
+      <dgm:prSet presAssocID="{8341C90B-55F2-437E-A0A2-15A1FD015696}" presName="rootText" presStyleLbl="node2" presStyleIdx="2" presStyleCnt="5">
         <dgm:presLayoutVars>
           <dgm:chPref val="3"/>
         </dgm:presLayoutVars>
@@ -5689,7 +5552,7 @@
       <dgm:spPr/>
     </dgm:pt>
     <dgm:pt modelId="{C7B737E9-EE5C-42D0-AA43-B24559844FCB}" type="pres">
-      <dgm:prSet presAssocID="{8341C90B-55F2-437E-A0A2-15A1FD015696}" presName="rootConnector" presStyleLbl="node2" presStyleIdx="1" presStyleCnt="4"/>
+      <dgm:prSet presAssocID="{8341C90B-55F2-437E-A0A2-15A1FD015696}" presName="rootConnector" presStyleLbl="node2" presStyleIdx="2" presStyleCnt="5"/>
       <dgm:spPr/>
     </dgm:pt>
     <dgm:pt modelId="{AEBD44F3-E3D0-49A0-BD25-C8A22C833EE7}" type="pres">
@@ -5809,7 +5672,7 @@
       <dgm:spPr/>
     </dgm:pt>
     <dgm:pt modelId="{9BC26694-7FF7-48E4-9B42-B70A82D5DEDA}" type="pres">
-      <dgm:prSet presAssocID="{D38A42C6-E85B-4098-A3E8-B6468112243B}" presName="Name37" presStyleLbl="parChTrans1D2" presStyleIdx="2" presStyleCnt="4"/>
+      <dgm:prSet presAssocID="{D38A42C6-E85B-4098-A3E8-B6468112243B}" presName="Name37" presStyleLbl="parChTrans1D2" presStyleIdx="3" presStyleCnt="5"/>
       <dgm:spPr/>
     </dgm:pt>
     <dgm:pt modelId="{AB805066-DF64-40D1-8135-F4996A79C5FB}" type="pres">
@@ -5825,7 +5688,7 @@
       <dgm:spPr/>
     </dgm:pt>
     <dgm:pt modelId="{63535937-BE81-4B2A-9BC1-FBAC309F9668}" type="pres">
-      <dgm:prSet presAssocID="{764FCF7E-E6A8-440E-8444-D7F1413BC9E2}" presName="rootText" presStyleLbl="node2" presStyleIdx="2" presStyleCnt="4">
+      <dgm:prSet presAssocID="{764FCF7E-E6A8-440E-8444-D7F1413BC9E2}" presName="rootText" presStyleLbl="node2" presStyleIdx="3" presStyleCnt="5">
         <dgm:presLayoutVars>
           <dgm:chPref val="3"/>
         </dgm:presLayoutVars>
@@ -5833,7 +5696,7 @@
       <dgm:spPr/>
     </dgm:pt>
     <dgm:pt modelId="{0B207006-0097-4B9F-B608-BF03EBB0E0CB}" type="pres">
-      <dgm:prSet presAssocID="{764FCF7E-E6A8-440E-8444-D7F1413BC9E2}" presName="rootConnector" presStyleLbl="node2" presStyleIdx="2" presStyleCnt="4"/>
+      <dgm:prSet presAssocID="{764FCF7E-E6A8-440E-8444-D7F1413BC9E2}" presName="rootConnector" presStyleLbl="node2" presStyleIdx="3" presStyleCnt="5"/>
       <dgm:spPr/>
     </dgm:pt>
     <dgm:pt modelId="{45E1BDA8-EF60-48B6-A095-3BEF0D73C0AB}" type="pres">
@@ -5881,7 +5744,7 @@
       <dgm:spPr/>
     </dgm:pt>
     <dgm:pt modelId="{7461F52E-27B9-4443-9CC2-5ABB75A3AD8C}" type="pres">
-      <dgm:prSet presAssocID="{E3B732EB-E405-4379-BE7A-6277E5C7F012}" presName="Name37" presStyleLbl="parChTrans1D2" presStyleIdx="3" presStyleCnt="4"/>
+      <dgm:prSet presAssocID="{E3B732EB-E405-4379-BE7A-6277E5C7F012}" presName="Name37" presStyleLbl="parChTrans1D2" presStyleIdx="4" presStyleCnt="5"/>
       <dgm:spPr/>
     </dgm:pt>
     <dgm:pt modelId="{240068F1-2775-4F52-9F47-71EEA7FFCFC5}" type="pres">
@@ -5897,7 +5760,7 @@
       <dgm:spPr/>
     </dgm:pt>
     <dgm:pt modelId="{61C9E064-412A-4A9A-870D-7954445E2AC6}" type="pres">
-      <dgm:prSet presAssocID="{677E8384-D380-4443-AA8F-D5953D0833AE}" presName="rootText" presStyleLbl="node2" presStyleIdx="3" presStyleCnt="4">
+      <dgm:prSet presAssocID="{677E8384-D380-4443-AA8F-D5953D0833AE}" presName="rootText" presStyleLbl="node2" presStyleIdx="4" presStyleCnt="5">
         <dgm:presLayoutVars>
           <dgm:chPref val="3"/>
         </dgm:presLayoutVars>
@@ -5905,7 +5768,7 @@
       <dgm:spPr/>
     </dgm:pt>
     <dgm:pt modelId="{8CD60979-3682-40E0-BF1A-3DFA626F5DCD}" type="pres">
-      <dgm:prSet presAssocID="{677E8384-D380-4443-AA8F-D5953D0833AE}" presName="rootConnector" presStyleLbl="node2" presStyleIdx="3" presStyleCnt="4"/>
+      <dgm:prSet presAssocID="{677E8384-D380-4443-AA8F-D5953D0833AE}" presName="rootConnector" presStyleLbl="node2" presStyleIdx="4" presStyleCnt="5"/>
       <dgm:spPr/>
     </dgm:pt>
     <dgm:pt modelId="{1ECBC93D-261F-4DAF-B94E-EEC2BF4A5A23}" type="pres">
@@ -5994,19 +5857,20 @@
     </dgm:pt>
   </dgm:ptLst>
   <dgm:cxnLst>
-    <dgm:cxn modelId="{E0122400-58BA-490F-AADD-9150239BC68B}" type="presOf" srcId="{76624060-EDD5-4F8B-953A-896A3BEEE075}" destId="{45C6CE01-0ABE-482F-B477-A9B0C8A261EB}" srcOrd="0" destOrd="0" presId="urn:microsoft.com/office/officeart/2005/8/layout/orgChart1"/>
-    <dgm:cxn modelId="{A332A80C-F677-4389-A313-C1B83EC30B92}" type="presOf" srcId="{A9A9B173-B8F2-499D-B386-AEC4873FD22D}" destId="{ACBF0419-37C8-44F6-BCC4-2A5F6C8FDF7A}" srcOrd="0" destOrd="0" presId="urn:microsoft.com/office/officeart/2005/8/layout/orgChart1"/>
     <dgm:cxn modelId="{93E3AA0D-0788-4FBF-A04F-72B77C11E26D}" type="presOf" srcId="{28114CE7-F091-4872-ADBA-D871B360416E}" destId="{26E077E5-B768-4724-88BC-D1C9A6297CEA}" srcOrd="0" destOrd="0" presId="urn:microsoft.com/office/officeart/2005/8/layout/orgChart1"/>
     <dgm:cxn modelId="{9209B50D-FB1F-4650-94C8-122EE676AF94}" type="presOf" srcId="{4FCA68EB-4FB8-49B1-B2F2-4569BFEA3FC4}" destId="{900A9C90-B5C4-4754-BB3F-1126615D25A6}" srcOrd="0" destOrd="0" presId="urn:microsoft.com/office/officeart/2005/8/layout/orgChart1"/>
-    <dgm:cxn modelId="{05FAF20D-F6F5-4B3F-ABA6-6140F8F9D500}" srcId="{675140DF-9614-4EFC-BF58-B7D10ADD3E89}" destId="{764FCF7E-E6A8-440E-8444-D7F1413BC9E2}" srcOrd="2" destOrd="0" parTransId="{D38A42C6-E85B-4098-A3E8-B6468112243B}" sibTransId="{D3079E7C-3E32-460D-BCD8-A6D0CF15C3A9}"/>
+    <dgm:cxn modelId="{05FAF20D-F6F5-4B3F-ABA6-6140F8F9D500}" srcId="{675140DF-9614-4EFC-BF58-B7D10ADD3E89}" destId="{764FCF7E-E6A8-440E-8444-D7F1413BC9E2}" srcOrd="3" destOrd="0" parTransId="{D38A42C6-E85B-4098-A3E8-B6468112243B}" sibTransId="{D3079E7C-3E32-460D-BCD8-A6D0CF15C3A9}"/>
     <dgm:cxn modelId="{AB53090F-A7D8-4987-B2B1-33271CB48A8E}" srcId="{4F5A99BF-24D3-4940-A44B-EF1C9DE6C767}" destId="{0FA33441-780B-4BC4-B4D8-A02B6AF962E0}" srcOrd="1" destOrd="0" parTransId="{C4165DE7-7C12-48A3-97FC-F2B0DA089164}" sibTransId="{DF8EF0C2-5FBC-413A-8F19-2BF6B2956CC4}"/>
+    <dgm:cxn modelId="{028FA522-2198-48A0-91F2-12AD9BC2CB52}" type="presOf" srcId="{A9A9B173-B8F2-499D-B386-AEC4873FD22D}" destId="{ACBF0419-37C8-44F6-BCC4-2A5F6C8FDF7A}" srcOrd="0" destOrd="0" presId="urn:microsoft.com/office/officeart/2005/8/layout/orgChart1"/>
     <dgm:cxn modelId="{118F6F24-01FD-4F75-B1C7-6A66504A622E}" type="presOf" srcId="{9851B3F6-B2E7-4FDF-9A9E-70F2BAA90E9C}" destId="{1F10655E-C109-4597-AD06-B4684FD003A5}" srcOrd="1" destOrd="0" presId="urn:microsoft.com/office/officeart/2005/8/layout/orgChart1"/>
     <dgm:cxn modelId="{592A0A2D-89C5-4C55-9C32-4D1BCF7D30B4}" srcId="{8341C90B-55F2-437E-A0A2-15A1FD015696}" destId="{F16D367C-46ED-4327-9E60-8101D93963E6}" srcOrd="2" destOrd="0" parTransId="{96598389-CE42-4A7C-94BD-29A638A5FDFC}" sibTransId="{CB71AFA6-60F6-4D85-9700-DB8B3663BAA6}"/>
     <dgm:cxn modelId="{52513532-D481-4069-A41D-F31C07861374}" type="presOf" srcId="{F16D367C-46ED-4327-9E60-8101D93963E6}" destId="{23B7F5BA-2B8A-413E-936C-CD627ADBD68C}" srcOrd="0" destOrd="0" presId="urn:microsoft.com/office/officeart/2005/8/layout/orgChart1"/>
     <dgm:cxn modelId="{8B295032-3E69-4603-9013-C8AC3E21846D}" type="presOf" srcId="{3A207225-F68F-4D2B-8259-62527EB7ECDF}" destId="{709B13B7-3A69-4E2D-B225-6706AB3F97DB}" srcOrd="1" destOrd="0" presId="urn:microsoft.com/office/officeart/2005/8/layout/orgChart1"/>
     <dgm:cxn modelId="{B851D634-35C2-43AD-90BE-D7F7C5C1CB08}" type="presOf" srcId="{764FCF7E-E6A8-440E-8444-D7F1413BC9E2}" destId="{0B207006-0097-4B9F-B608-BF03EBB0E0CB}" srcOrd="1" destOrd="0" presId="urn:microsoft.com/office/officeart/2005/8/layout/orgChart1"/>
     <dgm:cxn modelId="{9B403937-BE0D-45F6-98F8-42234E823697}" srcId="{675140DF-9614-4EFC-BF58-B7D10ADD3E89}" destId="{4F5A99BF-24D3-4940-A44B-EF1C9DE6C767}" srcOrd="0" destOrd="0" parTransId="{B4433E63-72DF-49F3-9D60-465231272B6A}" sibTransId="{969753BA-99A7-4560-A7DA-6454557578BA}"/>
+    <dgm:cxn modelId="{880F8B3A-9F30-440F-9943-486090938B03}" srcId="{675140DF-9614-4EFC-BF58-B7D10ADD3E89}" destId="{7C91D7C0-6D61-458E-9CC9-2E99E7984045}" srcOrd="1" destOrd="0" parTransId="{FC8848A5-74E9-4D0F-BABC-D0863B4C7AD8}" sibTransId="{A66C8057-859C-4EAD-BCF6-FC4851030413}"/>
     <dgm:cxn modelId="{C71BE03F-67CC-466D-B7B5-7261FB69285A}" srcId="{4F5A99BF-24D3-4940-A44B-EF1C9DE6C767}" destId="{3A207225-F68F-4D2B-8259-62527EB7ECDF}" srcOrd="0" destOrd="0" parTransId="{30CF6E28-D5E5-4448-9D49-1C180952ACC7}" sibTransId="{01F3C261-7052-4F25-9B84-6FFC0B454ADE}"/>
+    <dgm:cxn modelId="{3A14C75F-E398-407C-B828-96C22F6F463E}" type="presOf" srcId="{FC8848A5-74E9-4D0F-BABC-D0863B4C7AD8}" destId="{69E45DCF-6C23-4BC6-850F-4849D8FAB6D4}" srcOrd="0" destOrd="0" presId="urn:microsoft.com/office/officeart/2005/8/layout/orgChart1"/>
     <dgm:cxn modelId="{F86B8F4B-7DA0-4068-B01F-4D9C1D35ACDD}" type="presOf" srcId="{9851B3F6-B2E7-4FDF-9A9E-70F2BAA90E9C}" destId="{DDC1F727-325E-4E88-BB22-A212C8F2260E}" srcOrd="0" destOrd="0" presId="urn:microsoft.com/office/officeart/2005/8/layout/orgChart1"/>
     <dgm:cxn modelId="{A441BE6C-C3ED-4300-A559-EE50242FB3E1}" type="presOf" srcId="{4F5A99BF-24D3-4940-A44B-EF1C9DE6C767}" destId="{54049C51-1991-4F0A-8C77-508021E514F5}" srcOrd="1" destOrd="0" presId="urn:microsoft.com/office/officeart/2005/8/layout/orgChart1"/>
     <dgm:cxn modelId="{CF646B6F-2FA9-47CD-AEC9-9F10C68F1061}" type="presOf" srcId="{8341C90B-55F2-437E-A0A2-15A1FD015696}" destId="{C7B737E9-EE5C-42D0-AA43-B24559844FCB}" srcOrd="1" destOrd="0" presId="urn:microsoft.com/office/officeart/2005/8/layout/orgChart1"/>
@@ -6017,7 +5881,7 @@
     <dgm:cxn modelId="{C9BC8E52-6C18-4A15-9CB1-A1CEBBF2A027}" srcId="{764FCF7E-E6A8-440E-8444-D7F1413BC9E2}" destId="{4FCA68EB-4FB8-49B1-B2F2-4569BFEA3FC4}" srcOrd="0" destOrd="0" parTransId="{DA73DDAD-F281-4FA7-8FAA-0B237BE2E20E}" sibTransId="{30DB98D6-6DFF-49C6-BE13-149D9600D8A0}"/>
     <dgm:cxn modelId="{B44D6454-1697-4AC4-B9D6-BA700C8F438D}" type="presOf" srcId="{4F5A99BF-24D3-4940-A44B-EF1C9DE6C767}" destId="{F6D9F865-E24A-4F3F-A1D2-229EFE90A0D4}" srcOrd="0" destOrd="0" presId="urn:microsoft.com/office/officeart/2005/8/layout/orgChart1"/>
     <dgm:cxn modelId="{947FD375-13B8-487F-9995-C25427F70AB5}" type="presOf" srcId="{03E8A30C-712D-4A1E-BD7D-F58093EC9D1B}" destId="{62AD8D81-F3D5-4768-B05D-C93D0E03D757}" srcOrd="1" destOrd="0" presId="urn:microsoft.com/office/officeart/2005/8/layout/orgChart1"/>
-    <dgm:cxn modelId="{3B6A5D56-9A14-45B8-8A84-9ADE7E2BA915}" srcId="{675140DF-9614-4EFC-BF58-B7D10ADD3E89}" destId="{8341C90B-55F2-437E-A0A2-15A1FD015696}" srcOrd="1" destOrd="0" parTransId="{882BF37D-2A32-4B79-BDD7-07A94B9C19D2}" sibTransId="{A802AE0F-FA66-4F56-94EB-9E7D2B87F440}"/>
+    <dgm:cxn modelId="{3B6A5D56-9A14-45B8-8A84-9ADE7E2BA915}" srcId="{675140DF-9614-4EFC-BF58-B7D10ADD3E89}" destId="{8341C90B-55F2-437E-A0A2-15A1FD015696}" srcOrd="2" destOrd="0" parTransId="{882BF37D-2A32-4B79-BDD7-07A94B9C19D2}" sibTransId="{A802AE0F-FA66-4F56-94EB-9E7D2B87F440}"/>
     <dgm:cxn modelId="{82721958-A495-4DDD-A426-CF077DA400B7}" type="presOf" srcId="{4AABC58C-C739-473E-B859-3CC1647AC790}" destId="{85D38ACF-1781-49E3-AFD0-6A5089496845}" srcOrd="0" destOrd="0" presId="urn:microsoft.com/office/officeart/2005/8/layout/orgChart1"/>
     <dgm:cxn modelId="{D4AEAE5A-5F82-4096-A622-F6A10BB75DCD}" srcId="{677E8384-D380-4443-AA8F-D5953D0833AE}" destId="{03E8A30C-712D-4A1E-BD7D-F58093EC9D1B}" srcOrd="0" destOrd="0" parTransId="{28114CE7-F091-4872-ADBA-D871B360416E}" sibTransId="{0BD420AC-BE1E-4CB3-AFA8-8A19E1FBD486}"/>
     <dgm:cxn modelId="{72D3907D-BEAE-4435-B03F-36C318C3CA97}" type="presOf" srcId="{FE63E1FB-2096-4638-A645-595D84DFE7B1}" destId="{7903E729-707A-4C9B-8121-1D1BBDFF824C}" srcOrd="0" destOrd="0" presId="urn:microsoft.com/office/officeart/2005/8/layout/orgChart1"/>
@@ -6028,9 +5892,10 @@
     <dgm:cxn modelId="{D9EB6E8D-A10E-4068-888A-D3FF72A6B8D2}" type="presOf" srcId="{96598389-CE42-4A7C-94BD-29A638A5FDFC}" destId="{708A0462-70BE-4C19-BF38-76E53ABCBFD3}" srcOrd="0" destOrd="0" presId="urn:microsoft.com/office/officeart/2005/8/layout/orgChart1"/>
     <dgm:cxn modelId="{4A34C78E-4F2D-4FEE-A405-6C780AE62102}" type="presOf" srcId="{1A0326A2-28CC-4D53-9592-A6467E9C3477}" destId="{E8028C05-E1A1-4A63-B80D-467B8FE5396B}" srcOrd="0" destOrd="0" presId="urn:microsoft.com/office/officeart/2005/8/layout/orgChart1"/>
     <dgm:cxn modelId="{A6BB8492-44B1-4116-AEF9-14AB9D36B6A4}" type="presOf" srcId="{764FCF7E-E6A8-440E-8444-D7F1413BC9E2}" destId="{63535937-BE81-4B2A-9BC1-FBAC309F9668}" srcOrd="0" destOrd="0" presId="urn:microsoft.com/office/officeart/2005/8/layout/orgChart1"/>
-    <dgm:cxn modelId="{3B4B7794-DDD6-40B1-A643-1F8599AFB69B}" type="presOf" srcId="{A9A9B173-B8F2-499D-B386-AEC4873FD22D}" destId="{C748A153-1B59-439B-86AF-22CA0B151A86}" srcOrd="1" destOrd="0" presId="urn:microsoft.com/office/officeart/2005/8/layout/orgChart1"/>
     <dgm:cxn modelId="{CD5C1F95-EE8C-4013-AF51-8F5D33CEF9EB}" type="presOf" srcId="{DA73DDAD-F281-4FA7-8FAA-0B237BE2E20E}" destId="{640953F1-6BA3-4969-AE80-800AA6894BEE}" srcOrd="0" destOrd="0" presId="urn:microsoft.com/office/officeart/2005/8/layout/orgChart1"/>
-    <dgm:cxn modelId="{6B1B2A97-8422-42AF-98AC-9B7C4565BBDE}" srcId="{4F5A99BF-24D3-4940-A44B-EF1C9DE6C767}" destId="{A9A9B173-B8F2-499D-B386-AEC4873FD22D}" srcOrd="2" destOrd="0" parTransId="{76624060-EDD5-4F8B-953A-896A3BEEE075}" sibTransId="{6D60CEC4-798F-4ED0-A71C-9C97E4EF4151}"/>
+    <dgm:cxn modelId="{D69E0596-18C0-4391-A083-F7F5B1B81993}" type="presOf" srcId="{76624060-EDD5-4F8B-953A-896A3BEEE075}" destId="{45C6CE01-0ABE-482F-B477-A9B0C8A261EB}" srcOrd="0" destOrd="0" presId="urn:microsoft.com/office/officeart/2005/8/layout/orgChart1"/>
+    <dgm:cxn modelId="{6B1B2A97-8422-42AF-98AC-9B7C4565BBDE}" srcId="{7C91D7C0-6D61-458E-9CC9-2E99E7984045}" destId="{A9A9B173-B8F2-499D-B386-AEC4873FD22D}" srcOrd="0" destOrd="0" parTransId="{76624060-EDD5-4F8B-953A-896A3BEEE075}" sibTransId="{6D60CEC4-798F-4ED0-A71C-9C97E4EF4151}"/>
+    <dgm:cxn modelId="{A2EAD59A-3A25-4EE3-9CDE-237D05C27591}" type="presOf" srcId="{A9A9B173-B8F2-499D-B386-AEC4873FD22D}" destId="{C748A153-1B59-439B-86AF-22CA0B151A86}" srcOrd="1" destOrd="0" presId="urn:microsoft.com/office/officeart/2005/8/layout/orgChart1"/>
     <dgm:cxn modelId="{E927EE9F-523A-4263-9D67-6C1546EF3C85}" type="presOf" srcId="{3A207225-F68F-4D2B-8259-62527EB7ECDF}" destId="{C67E0283-E2CA-4592-8826-983253765570}" srcOrd="0" destOrd="0" presId="urn:microsoft.com/office/officeart/2005/8/layout/orgChart1"/>
     <dgm:cxn modelId="{031A07A1-63B9-45A1-9A8A-D5157F0C579D}" type="presOf" srcId="{F16D367C-46ED-4327-9E60-8101D93963E6}" destId="{41955CA7-19CB-486D-82CA-B548C69C1BCA}" srcOrd="1" destOrd="0" presId="urn:microsoft.com/office/officeart/2005/8/layout/orgChart1"/>
     <dgm:cxn modelId="{C547F4AE-E0DB-4AE3-8967-209999396243}" type="presOf" srcId="{0FA33441-780B-4BC4-B4D8-A02B6AF962E0}" destId="{03520E68-3D82-4F43-BFF0-FE61266BC414}" srcOrd="0" destOrd="0" presId="urn:microsoft.com/office/officeart/2005/8/layout/orgChart1"/>
@@ -6044,9 +5909,11 @@
     <dgm:cxn modelId="{6513EFD8-9EDF-4153-8A48-1D1662C5F4C5}" type="presOf" srcId="{675140DF-9614-4EFC-BF58-B7D10ADD3E89}" destId="{1F991B8D-BDB2-4F4C-A921-27047BC6D56E}" srcOrd="0" destOrd="0" presId="urn:microsoft.com/office/officeart/2005/8/layout/orgChart1"/>
     <dgm:cxn modelId="{CA8A57DE-704A-4A02-A7BA-D245247324FC}" type="presOf" srcId="{26B2E485-4C34-4925-A457-5F2F4564A06A}" destId="{D5CEFD85-2E50-46A9-AC26-E4E8DD36FC3F}" srcOrd="0" destOrd="0" presId="urn:microsoft.com/office/officeart/2005/8/layout/orgChart1"/>
     <dgm:cxn modelId="{66A919E1-98AA-48EF-8AB6-8B9FD62D7888}" type="presOf" srcId="{30CF6E28-D5E5-4448-9D49-1C180952ACC7}" destId="{F148D24D-02D0-470F-8EAA-73E752373463}" srcOrd="0" destOrd="0" presId="urn:microsoft.com/office/officeart/2005/8/layout/orgChart1"/>
-    <dgm:cxn modelId="{085D22EC-6CE6-425E-B721-F6A0A4EBC2DE}" srcId="{675140DF-9614-4EFC-BF58-B7D10ADD3E89}" destId="{677E8384-D380-4443-AA8F-D5953D0833AE}" srcOrd="3" destOrd="0" parTransId="{E3B732EB-E405-4379-BE7A-6277E5C7F012}" sibTransId="{06E907FE-355F-4E3D-8127-01D78C883859}"/>
+    <dgm:cxn modelId="{E3CE6BE9-C218-4FB3-B66A-73443480BA78}" type="presOf" srcId="{7C91D7C0-6D61-458E-9CC9-2E99E7984045}" destId="{F5095886-3756-498F-A4C2-92F9C0A60CE7}" srcOrd="0" destOrd="0" presId="urn:microsoft.com/office/officeart/2005/8/layout/orgChart1"/>
+    <dgm:cxn modelId="{085D22EC-6CE6-425E-B721-F6A0A4EBC2DE}" srcId="{675140DF-9614-4EFC-BF58-B7D10ADD3E89}" destId="{677E8384-D380-4443-AA8F-D5953D0833AE}" srcOrd="4" destOrd="0" parTransId="{E3B732EB-E405-4379-BE7A-6277E5C7F012}" sibTransId="{06E907FE-355F-4E3D-8127-01D78C883859}"/>
     <dgm:cxn modelId="{B1566EF0-EDA6-4B67-8512-8510F2D03D79}" type="presOf" srcId="{71C4D36E-DE30-4A28-B845-7C0CFD2F06ED}" destId="{051F0896-CF62-4F32-A528-ACDB835160CC}" srcOrd="0" destOrd="0" presId="urn:microsoft.com/office/officeart/2005/8/layout/orgChart1"/>
     <dgm:cxn modelId="{A329E7F3-3F4C-4536-81B5-235CBCBCFAD8}" type="presOf" srcId="{D38A42C6-E85B-4098-A3E8-B6468112243B}" destId="{9BC26694-7FF7-48E4-9B42-B70A82D5DEDA}" srcOrd="0" destOrd="0" presId="urn:microsoft.com/office/officeart/2005/8/layout/orgChart1"/>
+    <dgm:cxn modelId="{D6D2D0F5-44C5-4A15-BC83-05C68F4EC0AA}" type="presOf" srcId="{7C91D7C0-6D61-458E-9CC9-2E99E7984045}" destId="{4F236E8C-5218-4621-9E48-4C7BABB93CE9}" srcOrd="1" destOrd="0" presId="urn:microsoft.com/office/officeart/2005/8/layout/orgChart1"/>
     <dgm:cxn modelId="{6CB1A0FA-CAF4-4AA9-AC26-C15CCAAAE231}" srcId="{8341C90B-55F2-437E-A0A2-15A1FD015696}" destId="{9851B3F6-B2E7-4FDF-9A9E-70F2BAA90E9C}" srcOrd="1" destOrd="0" parTransId="{71C4D36E-DE30-4A28-B845-7C0CFD2F06ED}" sibTransId="{11576824-8466-4F8E-BAD9-47FD4DAEA8A6}"/>
     <dgm:cxn modelId="{99FEF2FD-0FF4-4F88-9B44-9BBF51385E24}" type="presOf" srcId="{995AD702-3149-4327-BF48-6AF30F3DE2E1}" destId="{EB82FE51-46FF-45E3-9EB6-DBDF61B7E549}" srcOrd="0" destOrd="0" presId="urn:microsoft.com/office/officeart/2005/8/layout/orgChart1"/>
     <dgm:cxn modelId="{C9E1A2FF-28F0-4D04-927D-F4EF42701229}" type="presOf" srcId="{C4165DE7-7C12-48A3-97FC-F2B0DA089164}" destId="{48696403-4253-4959-B2A0-9608EE5E5D86}" srcOrd="0" destOrd="0" presId="urn:microsoft.com/office/officeart/2005/8/layout/orgChart1"/>
@@ -6075,16 +5942,23 @@
     <dgm:cxn modelId="{3A518875-5B20-4BEA-A4DE-89ABF148EDEF}" type="presParOf" srcId="{E9DA073C-C281-4A98-925C-8E8CD5E34C53}" destId="{5B3F16EE-C85C-4730-A92D-592D96EAC3A8}" srcOrd="1" destOrd="0" presId="urn:microsoft.com/office/officeart/2005/8/layout/orgChart1"/>
     <dgm:cxn modelId="{2D9A408F-7E81-4BDD-ACA3-70734DEF7E2B}" type="presParOf" srcId="{2200F8F0-4029-48A6-8DD9-B4517D171A2A}" destId="{C9B06901-EB32-4633-AB03-71C29EBD6E41}" srcOrd="1" destOrd="0" presId="urn:microsoft.com/office/officeart/2005/8/layout/orgChart1"/>
     <dgm:cxn modelId="{17861691-00DC-46C8-9C6A-BDA76B0A6599}" type="presParOf" srcId="{2200F8F0-4029-48A6-8DD9-B4517D171A2A}" destId="{AE82DC00-2E3D-40E4-8E52-3F6F4E85FE3A}" srcOrd="2" destOrd="0" presId="urn:microsoft.com/office/officeart/2005/8/layout/orgChart1"/>
-    <dgm:cxn modelId="{E1D436AB-BE87-42F4-9815-823A96A2AC9C}" type="presParOf" srcId="{AC71B880-5990-4668-A1A1-9650B3134A36}" destId="{45C6CE01-0ABE-482F-B477-A9B0C8A261EB}" srcOrd="4" destOrd="0" presId="urn:microsoft.com/office/officeart/2005/8/layout/orgChart1"/>
-    <dgm:cxn modelId="{A1DA8CB2-EB82-43B9-81FA-A0A004FA28BA}" type="presParOf" srcId="{AC71B880-5990-4668-A1A1-9650B3134A36}" destId="{78A52A04-AA36-4019-91D1-0C94D4288280}" srcOrd="5" destOrd="0" presId="urn:microsoft.com/office/officeart/2005/8/layout/orgChart1"/>
-    <dgm:cxn modelId="{F0E6E761-C73D-49FE-8BDE-C97577F18857}" type="presParOf" srcId="{78A52A04-AA36-4019-91D1-0C94D4288280}" destId="{4D66BDD9-18CE-4E14-BFC4-9C08496D6130}" srcOrd="0" destOrd="0" presId="urn:microsoft.com/office/officeart/2005/8/layout/orgChart1"/>
-    <dgm:cxn modelId="{586B5544-CCDB-4345-87A4-0FF6AD92A570}" type="presParOf" srcId="{4D66BDD9-18CE-4E14-BFC4-9C08496D6130}" destId="{ACBF0419-37C8-44F6-BCC4-2A5F6C8FDF7A}" srcOrd="0" destOrd="0" presId="urn:microsoft.com/office/officeart/2005/8/layout/orgChart1"/>
-    <dgm:cxn modelId="{1C02CA21-53F3-4537-B244-E701C1226E66}" type="presParOf" srcId="{4D66BDD9-18CE-4E14-BFC4-9C08496D6130}" destId="{C748A153-1B59-439B-86AF-22CA0B151A86}" srcOrd="1" destOrd="0" presId="urn:microsoft.com/office/officeart/2005/8/layout/orgChart1"/>
-    <dgm:cxn modelId="{ED961972-0D37-4C93-85C6-DB6875F45CC2}" type="presParOf" srcId="{78A52A04-AA36-4019-91D1-0C94D4288280}" destId="{98E62032-87F6-4BAD-8F18-B2F9B7CC3D1A}" srcOrd="1" destOrd="0" presId="urn:microsoft.com/office/officeart/2005/8/layout/orgChart1"/>
-    <dgm:cxn modelId="{D66E0D63-55BE-41F9-9D0A-23081D84EC38}" type="presParOf" srcId="{78A52A04-AA36-4019-91D1-0C94D4288280}" destId="{2800010D-F373-47D2-A7C7-00A24514BBE4}" srcOrd="2" destOrd="0" presId="urn:microsoft.com/office/officeart/2005/8/layout/orgChart1"/>
     <dgm:cxn modelId="{F6F2EC4E-633F-460B-8D5F-A217E79B2033}" type="presParOf" srcId="{04F02D8F-1E0D-4E43-AE43-D2F5DE269378}" destId="{DD116E1F-2BFF-40A1-BFB0-AA4DBBC686B6}" srcOrd="2" destOrd="0" presId="urn:microsoft.com/office/officeart/2005/8/layout/orgChart1"/>
-    <dgm:cxn modelId="{5F400428-BE08-42DB-8B74-8958D1EA47D0}" type="presParOf" srcId="{F14C125B-B3FE-4004-9875-8A7B4D623EAA}" destId="{109D89A1-7449-43AD-A3F0-73B91C3EDA9F}" srcOrd="2" destOrd="0" presId="urn:microsoft.com/office/officeart/2005/8/layout/orgChart1"/>
-    <dgm:cxn modelId="{5FF74FDD-153F-4AE7-AD9A-05D6AAEC8FBB}" type="presParOf" srcId="{F14C125B-B3FE-4004-9875-8A7B4D623EAA}" destId="{EBDCFE2A-586D-4B0B-86F5-E2951019B03E}" srcOrd="3" destOrd="0" presId="urn:microsoft.com/office/officeart/2005/8/layout/orgChart1"/>
+    <dgm:cxn modelId="{1734089E-4B98-4F02-9F13-ADC817454C17}" type="presParOf" srcId="{F14C125B-B3FE-4004-9875-8A7B4D623EAA}" destId="{69E45DCF-6C23-4BC6-850F-4849D8FAB6D4}" srcOrd="2" destOrd="0" presId="urn:microsoft.com/office/officeart/2005/8/layout/orgChart1"/>
+    <dgm:cxn modelId="{C5ADA338-CC54-4126-B0C1-0735AA064E54}" type="presParOf" srcId="{F14C125B-B3FE-4004-9875-8A7B4D623EAA}" destId="{214023D1-12C0-4A34-9785-B5808D607C67}" srcOrd="3" destOrd="0" presId="urn:microsoft.com/office/officeart/2005/8/layout/orgChart1"/>
+    <dgm:cxn modelId="{A25D8974-6E54-4063-AED0-D2AF25A49B7D}" type="presParOf" srcId="{214023D1-12C0-4A34-9785-B5808D607C67}" destId="{9277609F-EB7F-498D-A2EC-F0BC7DEFE425}" srcOrd="0" destOrd="0" presId="urn:microsoft.com/office/officeart/2005/8/layout/orgChart1"/>
+    <dgm:cxn modelId="{D93BB41B-83F9-4C0B-9D57-120E912A762E}" type="presParOf" srcId="{9277609F-EB7F-498D-A2EC-F0BC7DEFE425}" destId="{F5095886-3756-498F-A4C2-92F9C0A60CE7}" srcOrd="0" destOrd="0" presId="urn:microsoft.com/office/officeart/2005/8/layout/orgChart1"/>
+    <dgm:cxn modelId="{F42FCDB7-2B6B-4AE9-96A3-E997675B5058}" type="presParOf" srcId="{9277609F-EB7F-498D-A2EC-F0BC7DEFE425}" destId="{4F236E8C-5218-4621-9E48-4C7BABB93CE9}" srcOrd="1" destOrd="0" presId="urn:microsoft.com/office/officeart/2005/8/layout/orgChart1"/>
+    <dgm:cxn modelId="{F7A61147-736D-44CC-9D45-9CCAEBE6B67C}" type="presParOf" srcId="{214023D1-12C0-4A34-9785-B5808D607C67}" destId="{3B71D467-FA0D-4FD1-AB05-0BDB4F3B0DA2}" srcOrd="1" destOrd="0" presId="urn:microsoft.com/office/officeart/2005/8/layout/orgChart1"/>
+    <dgm:cxn modelId="{E2968F3B-1E65-45A6-AB8B-AE01783E5BAB}" type="presParOf" srcId="{3B71D467-FA0D-4FD1-AB05-0BDB4F3B0DA2}" destId="{45C6CE01-0ABE-482F-B477-A9B0C8A261EB}" srcOrd="0" destOrd="0" presId="urn:microsoft.com/office/officeart/2005/8/layout/orgChart1"/>
+    <dgm:cxn modelId="{59DA1CD0-E113-494B-A967-B2313C4A2C8A}" type="presParOf" srcId="{3B71D467-FA0D-4FD1-AB05-0BDB4F3B0DA2}" destId="{78A52A04-AA36-4019-91D1-0C94D4288280}" srcOrd="1" destOrd="0" presId="urn:microsoft.com/office/officeart/2005/8/layout/orgChart1"/>
+    <dgm:cxn modelId="{77ABFA10-1A3B-4009-A9AA-6EDC7B334A72}" type="presParOf" srcId="{78A52A04-AA36-4019-91D1-0C94D4288280}" destId="{4D66BDD9-18CE-4E14-BFC4-9C08496D6130}" srcOrd="0" destOrd="0" presId="urn:microsoft.com/office/officeart/2005/8/layout/orgChart1"/>
+    <dgm:cxn modelId="{F5E20AF8-A66A-429D-A0A6-1464BBDAD648}" type="presParOf" srcId="{4D66BDD9-18CE-4E14-BFC4-9C08496D6130}" destId="{ACBF0419-37C8-44F6-BCC4-2A5F6C8FDF7A}" srcOrd="0" destOrd="0" presId="urn:microsoft.com/office/officeart/2005/8/layout/orgChart1"/>
+    <dgm:cxn modelId="{E2DA29F4-58B7-4FC9-887C-9F1C414F5172}" type="presParOf" srcId="{4D66BDD9-18CE-4E14-BFC4-9C08496D6130}" destId="{C748A153-1B59-439B-86AF-22CA0B151A86}" srcOrd="1" destOrd="0" presId="urn:microsoft.com/office/officeart/2005/8/layout/orgChart1"/>
+    <dgm:cxn modelId="{E7213498-D8F2-43E7-AEC3-C5D37F2E6888}" type="presParOf" srcId="{78A52A04-AA36-4019-91D1-0C94D4288280}" destId="{98E62032-87F6-4BAD-8F18-B2F9B7CC3D1A}" srcOrd="1" destOrd="0" presId="urn:microsoft.com/office/officeart/2005/8/layout/orgChart1"/>
+    <dgm:cxn modelId="{B1E42E9B-521B-497F-B449-B3DDDB9A0C4C}" type="presParOf" srcId="{78A52A04-AA36-4019-91D1-0C94D4288280}" destId="{2800010D-F373-47D2-A7C7-00A24514BBE4}" srcOrd="2" destOrd="0" presId="urn:microsoft.com/office/officeart/2005/8/layout/orgChart1"/>
+    <dgm:cxn modelId="{AA27EDA3-FE4F-4D4B-BB3B-30C9C619A286}" type="presParOf" srcId="{214023D1-12C0-4A34-9785-B5808D607C67}" destId="{5EC87F39-5B92-47CE-A6AB-F20C0C2F6F38}" srcOrd="2" destOrd="0" presId="urn:microsoft.com/office/officeart/2005/8/layout/orgChart1"/>
+    <dgm:cxn modelId="{5F400428-BE08-42DB-8B74-8958D1EA47D0}" type="presParOf" srcId="{F14C125B-B3FE-4004-9875-8A7B4D623EAA}" destId="{109D89A1-7449-43AD-A3F0-73B91C3EDA9F}" srcOrd="4" destOrd="0" presId="urn:microsoft.com/office/officeart/2005/8/layout/orgChart1"/>
+    <dgm:cxn modelId="{5FF74FDD-153F-4AE7-AD9A-05D6AAEC8FBB}" type="presParOf" srcId="{F14C125B-B3FE-4004-9875-8A7B4D623EAA}" destId="{EBDCFE2A-586D-4B0B-86F5-E2951019B03E}" srcOrd="5" destOrd="0" presId="urn:microsoft.com/office/officeart/2005/8/layout/orgChart1"/>
     <dgm:cxn modelId="{BC2B2046-2D0D-4EFF-8C65-02D1C6B78244}" type="presParOf" srcId="{EBDCFE2A-586D-4B0B-86F5-E2951019B03E}" destId="{0DEB0850-1D0B-4B13-8A47-F7892EAF4643}" srcOrd="0" destOrd="0" presId="urn:microsoft.com/office/officeart/2005/8/layout/orgChart1"/>
     <dgm:cxn modelId="{E3C1EC6C-FFCA-4EEF-BB58-23A5BD362E41}" type="presParOf" srcId="{0DEB0850-1D0B-4B13-8A47-F7892EAF4643}" destId="{E41F55D7-69A1-4E5E-91FB-01EA4866E8B4}" srcOrd="0" destOrd="0" presId="urn:microsoft.com/office/officeart/2005/8/layout/orgChart1"/>
     <dgm:cxn modelId="{9601A9CC-F330-4A23-9DCB-23ADA736AF8F}" type="presParOf" srcId="{0DEB0850-1D0B-4B13-8A47-F7892EAF4643}" destId="{C7B737E9-EE5C-42D0-AA43-B24559844FCB}" srcOrd="1" destOrd="0" presId="urn:microsoft.com/office/officeart/2005/8/layout/orgChart1"/>
@@ -6111,8 +5985,8 @@
     <dgm:cxn modelId="{0A3F0D4C-C383-4E17-8144-7BE2D4D78796}" type="presParOf" srcId="{D00663CE-3237-4D83-B9FF-1E8866B536EA}" destId="{AF6A3575-D3F9-49A2-AA46-FDC794487CC4}" srcOrd="1" destOrd="0" presId="urn:microsoft.com/office/officeart/2005/8/layout/orgChart1"/>
     <dgm:cxn modelId="{0774777B-DA7B-42EC-97DA-E221D5BB57BD}" type="presParOf" srcId="{D00663CE-3237-4D83-B9FF-1E8866B536EA}" destId="{E323135E-9656-4CA3-9757-A15E94D90572}" srcOrd="2" destOrd="0" presId="urn:microsoft.com/office/officeart/2005/8/layout/orgChart1"/>
     <dgm:cxn modelId="{89E2FEA3-7C1D-4EB6-AD7A-1200E86B2907}" type="presParOf" srcId="{EBDCFE2A-586D-4B0B-86F5-E2951019B03E}" destId="{A7F3EAD2-B498-4A49-A55B-70F91E7C1AD3}" srcOrd="2" destOrd="0" presId="urn:microsoft.com/office/officeart/2005/8/layout/orgChart1"/>
-    <dgm:cxn modelId="{02713A1C-C4F4-4ACA-AB3F-DD8B73EC8BDE}" type="presParOf" srcId="{F14C125B-B3FE-4004-9875-8A7B4D623EAA}" destId="{9BC26694-7FF7-48E4-9B42-B70A82D5DEDA}" srcOrd="4" destOrd="0" presId="urn:microsoft.com/office/officeart/2005/8/layout/orgChart1"/>
-    <dgm:cxn modelId="{BDDCAD17-149D-4056-95D4-2B31F2785839}" type="presParOf" srcId="{F14C125B-B3FE-4004-9875-8A7B4D623EAA}" destId="{AB805066-DF64-40D1-8135-F4996A79C5FB}" srcOrd="5" destOrd="0" presId="urn:microsoft.com/office/officeart/2005/8/layout/orgChart1"/>
+    <dgm:cxn modelId="{02713A1C-C4F4-4ACA-AB3F-DD8B73EC8BDE}" type="presParOf" srcId="{F14C125B-B3FE-4004-9875-8A7B4D623EAA}" destId="{9BC26694-7FF7-48E4-9B42-B70A82D5DEDA}" srcOrd="6" destOrd="0" presId="urn:microsoft.com/office/officeart/2005/8/layout/orgChart1"/>
+    <dgm:cxn modelId="{BDDCAD17-149D-4056-95D4-2B31F2785839}" type="presParOf" srcId="{F14C125B-B3FE-4004-9875-8A7B4D623EAA}" destId="{AB805066-DF64-40D1-8135-F4996A79C5FB}" srcOrd="7" destOrd="0" presId="urn:microsoft.com/office/officeart/2005/8/layout/orgChart1"/>
     <dgm:cxn modelId="{324E0339-9AC3-441C-B41E-EDC237B51EE0}" type="presParOf" srcId="{AB805066-DF64-40D1-8135-F4996A79C5FB}" destId="{254C6DF9-D802-424B-BC27-BDB24F1D02B3}" srcOrd="0" destOrd="0" presId="urn:microsoft.com/office/officeart/2005/8/layout/orgChart1"/>
     <dgm:cxn modelId="{4009CEAB-7EF5-48E8-B9F9-4B7A047674E3}" type="presParOf" srcId="{254C6DF9-D802-424B-BC27-BDB24F1D02B3}" destId="{63535937-BE81-4B2A-9BC1-FBAC309F9668}" srcOrd="0" destOrd="0" presId="urn:microsoft.com/office/officeart/2005/8/layout/orgChart1"/>
     <dgm:cxn modelId="{FBB0E743-6529-4E65-83B5-6C13BACC92E2}" type="presParOf" srcId="{254C6DF9-D802-424B-BC27-BDB24F1D02B3}" destId="{0B207006-0097-4B9F-B608-BF03EBB0E0CB}" srcOrd="1" destOrd="0" presId="urn:microsoft.com/office/officeart/2005/8/layout/orgChart1"/>
@@ -6125,8 +5999,8 @@
     <dgm:cxn modelId="{B5766737-A411-49ED-A3D7-A2C83CDDDBAA}" type="presParOf" srcId="{1AD17764-3307-400C-ABF2-D53FD52DB8D9}" destId="{CC910CB0-F759-4F08-BF81-5E5054187E89}" srcOrd="1" destOrd="0" presId="urn:microsoft.com/office/officeart/2005/8/layout/orgChart1"/>
     <dgm:cxn modelId="{2DDA7594-7348-4715-ABB6-061F564FBB27}" type="presParOf" srcId="{1AD17764-3307-400C-ABF2-D53FD52DB8D9}" destId="{84E39AA8-E5A7-4940-AE8C-BDC43BD89AF7}" srcOrd="2" destOrd="0" presId="urn:microsoft.com/office/officeart/2005/8/layout/orgChart1"/>
     <dgm:cxn modelId="{B9F285C0-03DE-4D28-9062-CB5E24F4AB26}" type="presParOf" srcId="{AB805066-DF64-40D1-8135-F4996A79C5FB}" destId="{FD4B2751-C4CE-49C0-BBFB-C60527CAC9E9}" srcOrd="2" destOrd="0" presId="urn:microsoft.com/office/officeart/2005/8/layout/orgChart1"/>
-    <dgm:cxn modelId="{7004A879-67B6-4570-968E-4178F1E23ADF}" type="presParOf" srcId="{F14C125B-B3FE-4004-9875-8A7B4D623EAA}" destId="{7461F52E-27B9-4443-9CC2-5ABB75A3AD8C}" srcOrd="6" destOrd="0" presId="urn:microsoft.com/office/officeart/2005/8/layout/orgChart1"/>
-    <dgm:cxn modelId="{0DA42602-803A-4B92-8D8C-3ED2BB4B5501}" type="presParOf" srcId="{F14C125B-B3FE-4004-9875-8A7B4D623EAA}" destId="{240068F1-2775-4F52-9F47-71EEA7FFCFC5}" srcOrd="7" destOrd="0" presId="urn:microsoft.com/office/officeart/2005/8/layout/orgChart1"/>
+    <dgm:cxn modelId="{7004A879-67B6-4570-968E-4178F1E23ADF}" type="presParOf" srcId="{F14C125B-B3FE-4004-9875-8A7B4D623EAA}" destId="{7461F52E-27B9-4443-9CC2-5ABB75A3AD8C}" srcOrd="8" destOrd="0" presId="urn:microsoft.com/office/officeart/2005/8/layout/orgChart1"/>
+    <dgm:cxn modelId="{0DA42602-803A-4B92-8D8C-3ED2BB4B5501}" type="presParOf" srcId="{F14C125B-B3FE-4004-9875-8A7B4D623EAA}" destId="{240068F1-2775-4F52-9F47-71EEA7FFCFC5}" srcOrd="9" destOrd="0" presId="urn:microsoft.com/office/officeart/2005/8/layout/orgChart1"/>
     <dgm:cxn modelId="{9CBC3E24-024D-498F-ADAC-C9E17693AF82}" type="presParOf" srcId="{240068F1-2775-4F52-9F47-71EEA7FFCFC5}" destId="{4C2CEE95-68E9-44AB-A6C8-C86F01EBA6D5}" srcOrd="0" destOrd="0" presId="urn:microsoft.com/office/officeart/2005/8/layout/orgChart1"/>
     <dgm:cxn modelId="{4E4E9C94-6047-469C-A628-D03FE23A5612}" type="presParOf" srcId="{4C2CEE95-68E9-44AB-A6C8-C86F01EBA6D5}" destId="{61C9E064-412A-4A9A-870D-7954445E2AC6}" srcOrd="0" destOrd="0" presId="urn:microsoft.com/office/officeart/2005/8/layout/orgChart1"/>
     <dgm:cxn modelId="{96F20F3D-7ECC-43F8-BF99-BC8698BDC30F}" type="presParOf" srcId="{4C2CEE95-68E9-44AB-A6C8-C86F01EBA6D5}" destId="{8CD60979-3682-40E0-BF1A-3DFA626F5DCD}" srcOrd="1" destOrd="0" presId="urn:microsoft.com/office/officeart/2005/8/layout/orgChart1"/>
@@ -6173,8 +6047,8 @@
       </dsp:nvSpPr>
       <dsp:spPr>
         <a:xfrm>
-          <a:off x="3916017" y="1141505"/>
-          <a:ext cx="141395" cy="1102881"/>
+          <a:off x="4380133" y="1167280"/>
+          <a:ext cx="132990" cy="1037325"/>
         </a:xfrm>
         <a:custGeom>
           <a:avLst/>
@@ -6188,10 +6062,10 @@
                 <a:pt x="0" y="0"/>
               </a:moveTo>
               <a:lnTo>
-                <a:pt x="0" y="1102881"/>
+                <a:pt x="0" y="1037325"/>
               </a:lnTo>
               <a:lnTo>
-                <a:pt x="141395" y="1102881"/>
+                <a:pt x="132990" y="1037325"/>
               </a:lnTo>
             </a:path>
           </a:pathLst>
@@ -6232,8 +6106,8 @@
       </dsp:nvSpPr>
       <dsp:spPr>
         <a:xfrm>
-          <a:off x="3916017" y="1141505"/>
-          <a:ext cx="141395" cy="433611"/>
+          <a:off x="4380133" y="1167280"/>
+          <a:ext cx="132990" cy="407837"/>
         </a:xfrm>
         <a:custGeom>
           <a:avLst/>
@@ -6247,10 +6121,10 @@
                 <a:pt x="0" y="0"/>
               </a:moveTo>
               <a:lnTo>
-                <a:pt x="0" y="433611"/>
+                <a:pt x="0" y="407837"/>
               </a:lnTo>
               <a:lnTo>
-                <a:pt x="141395" y="433611"/>
+                <a:pt x="132990" y="407837"/>
               </a:lnTo>
             </a:path>
           </a:pathLst>
@@ -6291,8 +6165,8 @@
       </dsp:nvSpPr>
       <dsp:spPr>
         <a:xfrm>
-          <a:off x="2582190" y="472235"/>
-          <a:ext cx="1710880" cy="197953"/>
+          <a:off x="2589194" y="537791"/>
+          <a:ext cx="2145579" cy="186186"/>
         </a:xfrm>
         <a:custGeom>
           <a:avLst/>
@@ -6306,13 +6180,13 @@
                 <a:pt x="0" y="0"/>
               </a:moveTo>
               <a:lnTo>
-                <a:pt x="0" y="98976"/>
+                <a:pt x="0" y="93093"/>
               </a:lnTo>
               <a:lnTo>
-                <a:pt x="1710880" y="98976"/>
+                <a:pt x="2145579" y="93093"/>
               </a:lnTo>
               <a:lnTo>
-                <a:pt x="1710880" y="197953"/>
+                <a:pt x="2145579" y="186186"/>
               </a:lnTo>
             </a:path>
           </a:pathLst>
@@ -6353,8 +6227,8 @@
       </dsp:nvSpPr>
       <dsp:spPr>
         <a:xfrm>
-          <a:off x="2775430" y="1141505"/>
-          <a:ext cx="141395" cy="433611"/>
+          <a:off x="3307343" y="1167280"/>
+          <a:ext cx="132990" cy="407837"/>
         </a:xfrm>
         <a:custGeom>
           <a:avLst/>
@@ -6368,10 +6242,10 @@
                 <a:pt x="0" y="0"/>
               </a:moveTo>
               <a:lnTo>
-                <a:pt x="0" y="433611"/>
+                <a:pt x="0" y="407837"/>
               </a:lnTo>
               <a:lnTo>
-                <a:pt x="141395" y="433611"/>
+                <a:pt x="132990" y="407837"/>
               </a:lnTo>
             </a:path>
           </a:pathLst>
@@ -6412,8 +6286,8 @@
       </dsp:nvSpPr>
       <dsp:spPr>
         <a:xfrm>
-          <a:off x="2582190" y="472235"/>
-          <a:ext cx="570293" cy="197953"/>
+          <a:off x="2589194" y="537791"/>
+          <a:ext cx="1072789" cy="186186"/>
         </a:xfrm>
         <a:custGeom>
           <a:avLst/>
@@ -6427,13 +6301,13 @@
                 <a:pt x="0" y="0"/>
               </a:moveTo>
               <a:lnTo>
-                <a:pt x="0" y="98976"/>
+                <a:pt x="0" y="93093"/>
               </a:lnTo>
               <a:lnTo>
-                <a:pt x="570293" y="98976"/>
+                <a:pt x="1072789" y="93093"/>
               </a:lnTo>
               <a:lnTo>
-                <a:pt x="570293" y="197953"/>
+                <a:pt x="1072789" y="186186"/>
               </a:lnTo>
             </a:path>
           </a:pathLst>
@@ -6474,8 +6348,8 @@
       </dsp:nvSpPr>
       <dsp:spPr>
         <a:xfrm>
-          <a:off x="1634843" y="1141505"/>
-          <a:ext cx="141395" cy="1772151"/>
+          <a:off x="2234553" y="1167280"/>
+          <a:ext cx="132990" cy="1666814"/>
         </a:xfrm>
         <a:custGeom>
           <a:avLst/>
@@ -6489,10 +6363,10 @@
                 <a:pt x="0" y="0"/>
               </a:moveTo>
               <a:lnTo>
-                <a:pt x="0" y="1772151"/>
+                <a:pt x="0" y="1666814"/>
               </a:lnTo>
               <a:lnTo>
-                <a:pt x="141395" y="1772151"/>
+                <a:pt x="132990" y="1666814"/>
               </a:lnTo>
             </a:path>
           </a:pathLst>
@@ -6533,8 +6407,8 @@
       </dsp:nvSpPr>
       <dsp:spPr>
         <a:xfrm>
-          <a:off x="1634843" y="1141505"/>
-          <a:ext cx="141395" cy="1102881"/>
+          <a:off x="2234553" y="1167280"/>
+          <a:ext cx="132990" cy="1037325"/>
         </a:xfrm>
         <a:custGeom>
           <a:avLst/>
@@ -6548,10 +6422,10 @@
                 <a:pt x="0" y="0"/>
               </a:moveTo>
               <a:lnTo>
-                <a:pt x="0" y="1102881"/>
+                <a:pt x="0" y="1037325"/>
               </a:lnTo>
               <a:lnTo>
-                <a:pt x="141395" y="1102881"/>
+                <a:pt x="132990" y="1037325"/>
               </a:lnTo>
             </a:path>
           </a:pathLst>
@@ -6592,8 +6466,8 @@
       </dsp:nvSpPr>
       <dsp:spPr>
         <a:xfrm>
-          <a:off x="1634843" y="1141505"/>
-          <a:ext cx="141395" cy="433611"/>
+          <a:off x="2234553" y="1167280"/>
+          <a:ext cx="132990" cy="407837"/>
         </a:xfrm>
         <a:custGeom>
           <a:avLst/>
@@ -6607,10 +6481,10 @@
                 <a:pt x="0" y="0"/>
               </a:moveTo>
               <a:lnTo>
-                <a:pt x="0" y="433611"/>
+                <a:pt x="0" y="407837"/>
               </a:lnTo>
               <a:lnTo>
-                <a:pt x="141395" y="433611"/>
+                <a:pt x="132990" y="407837"/>
               </a:lnTo>
             </a:path>
           </a:pathLst>
@@ -6651,8 +6525,8 @@
       </dsp:nvSpPr>
       <dsp:spPr>
         <a:xfrm>
-          <a:off x="2011897" y="472235"/>
-          <a:ext cx="570293" cy="197953"/>
+          <a:off x="2543474" y="537791"/>
+          <a:ext cx="91440" cy="186186"/>
         </a:xfrm>
         <a:custGeom>
           <a:avLst/>
@@ -6663,16 +6537,10 @@
           <a:pathLst>
             <a:path>
               <a:moveTo>
-                <a:pt x="570293" y="0"/>
+                <a:pt x="45720" y="0"/>
               </a:moveTo>
               <a:lnTo>
-                <a:pt x="570293" y="98976"/>
-              </a:lnTo>
-              <a:lnTo>
-                <a:pt x="0" y="98976"/>
-              </a:lnTo>
-              <a:lnTo>
-                <a:pt x="0" y="197953"/>
+                <a:pt x="45720" y="186186"/>
               </a:lnTo>
             </a:path>
           </a:pathLst>
@@ -6713,8 +6581,8 @@
       </dsp:nvSpPr>
       <dsp:spPr>
         <a:xfrm>
-          <a:off x="494256" y="1141505"/>
-          <a:ext cx="141395" cy="1772151"/>
+          <a:off x="1161763" y="1167280"/>
+          <a:ext cx="132990" cy="407837"/>
         </a:xfrm>
         <a:custGeom>
           <a:avLst/>
@@ -6728,10 +6596,10 @@
                 <a:pt x="0" y="0"/>
               </a:moveTo>
               <a:lnTo>
-                <a:pt x="0" y="1772151"/>
+                <a:pt x="0" y="407837"/>
               </a:lnTo>
               <a:lnTo>
-                <a:pt x="141395" y="1772151"/>
+                <a:pt x="132990" y="407837"/>
               </a:lnTo>
             </a:path>
           </a:pathLst>
@@ -6765,6 +6633,68 @@
         <a:fontRef idx="minor"/>
       </dsp:style>
     </dsp:sp>
+    <dsp:sp modelId="{69E45DCF-6C23-4BC6-850F-4849D8FAB6D4}">
+      <dsp:nvSpPr>
+        <dsp:cNvPr id="0" name=""/>
+        <dsp:cNvSpPr/>
+      </dsp:nvSpPr>
+      <dsp:spPr>
+        <a:xfrm>
+          <a:off x="1516404" y="537791"/>
+          <a:ext cx="1072789" cy="186186"/>
+        </a:xfrm>
+        <a:custGeom>
+          <a:avLst/>
+          <a:gdLst/>
+          <a:ahLst/>
+          <a:cxnLst/>
+          <a:rect l="0" t="0" r="0" b="0"/>
+          <a:pathLst>
+            <a:path>
+              <a:moveTo>
+                <a:pt x="1072789" y="0"/>
+              </a:moveTo>
+              <a:lnTo>
+                <a:pt x="1072789" y="93093"/>
+              </a:lnTo>
+              <a:lnTo>
+                <a:pt x="0" y="93093"/>
+              </a:lnTo>
+              <a:lnTo>
+                <a:pt x="0" y="186186"/>
+              </a:lnTo>
+            </a:path>
+          </a:pathLst>
+        </a:custGeom>
+        <a:noFill/>
+        <a:ln w="12700" cap="flat" cmpd="sng" algn="ctr">
+          <a:solidFill>
+            <a:schemeClr val="accent1">
+              <a:shade val="60000"/>
+              <a:hueOff val="0"/>
+              <a:satOff val="0"/>
+              <a:lumOff val="0"/>
+              <a:alphaOff val="0"/>
+            </a:schemeClr>
+          </a:solidFill>
+          <a:prstDash val="solid"/>
+          <a:miter lim="800000"/>
+        </a:ln>
+        <a:effectLst/>
+      </dsp:spPr>
+      <dsp:style>
+        <a:lnRef idx="2">
+          <a:scrgbClr r="0" g="0" b="0"/>
+        </a:lnRef>
+        <a:fillRef idx="0">
+          <a:scrgbClr r="0" g="0" b="0"/>
+        </a:fillRef>
+        <a:effectRef idx="0">
+          <a:scrgbClr r="0" g="0" b="0"/>
+        </a:effectRef>
+        <a:fontRef idx="minor"/>
+      </dsp:style>
+    </dsp:sp>
     <dsp:sp modelId="{48696403-4253-4959-B2A0-9608EE5E5D86}">
       <dsp:nvSpPr>
         <dsp:cNvPr id="0" name=""/>
@@ -6772,8 +6702,8 @@
       </dsp:nvSpPr>
       <dsp:spPr>
         <a:xfrm>
-          <a:off x="494256" y="1141505"/>
-          <a:ext cx="141395" cy="1102881"/>
+          <a:off x="88973" y="1167280"/>
+          <a:ext cx="132990" cy="1037325"/>
         </a:xfrm>
         <a:custGeom>
           <a:avLst/>
@@ -6787,10 +6717,10 @@
                 <a:pt x="0" y="0"/>
               </a:moveTo>
               <a:lnTo>
-                <a:pt x="0" y="1102881"/>
+                <a:pt x="0" y="1037325"/>
               </a:lnTo>
               <a:lnTo>
-                <a:pt x="141395" y="1102881"/>
+                <a:pt x="132990" y="1037325"/>
               </a:lnTo>
             </a:path>
           </a:pathLst>
@@ -6831,8 +6761,8 @@
       </dsp:nvSpPr>
       <dsp:spPr>
         <a:xfrm>
-          <a:off x="494256" y="1141505"/>
-          <a:ext cx="141395" cy="433611"/>
+          <a:off x="88973" y="1167280"/>
+          <a:ext cx="132990" cy="407837"/>
         </a:xfrm>
         <a:custGeom>
           <a:avLst/>
@@ -6846,10 +6776,10 @@
                 <a:pt x="0" y="0"/>
               </a:moveTo>
               <a:lnTo>
-                <a:pt x="0" y="433611"/>
+                <a:pt x="0" y="407837"/>
               </a:lnTo>
               <a:lnTo>
-                <a:pt x="141395" y="433611"/>
+                <a:pt x="132990" y="407837"/>
               </a:lnTo>
             </a:path>
           </a:pathLst>
@@ -6890,8 +6820,8 @@
       </dsp:nvSpPr>
       <dsp:spPr>
         <a:xfrm>
-          <a:off x="871310" y="472235"/>
-          <a:ext cx="1710880" cy="197953"/>
+          <a:off x="443614" y="537791"/>
+          <a:ext cx="2145579" cy="186186"/>
         </a:xfrm>
         <a:custGeom>
           <a:avLst/>
@@ -6902,16 +6832,16 @@
           <a:pathLst>
             <a:path>
               <a:moveTo>
-                <a:pt x="1710880" y="0"/>
+                <a:pt x="2145579" y="0"/>
               </a:moveTo>
               <a:lnTo>
-                <a:pt x="1710880" y="98976"/>
+                <a:pt x="2145579" y="93093"/>
               </a:lnTo>
               <a:lnTo>
-                <a:pt x="0" y="98976"/>
+                <a:pt x="0" y="93093"/>
               </a:lnTo>
               <a:lnTo>
-                <a:pt x="0" y="197953"/>
+                <a:pt x="0" y="186186"/>
               </a:lnTo>
             </a:path>
           </a:pathLst>
@@ -6952,8 +6882,8 @@
       </dsp:nvSpPr>
       <dsp:spPr>
         <a:xfrm>
-          <a:off x="2110873" y="918"/>
-          <a:ext cx="942633" cy="471316"/>
+          <a:off x="2145892" y="94490"/>
+          <a:ext cx="886603" cy="443301"/>
         </a:xfrm>
         <a:prstGeom prst="rect">
           <a:avLst/>
@@ -7038,8 +6968,8 @@
         </a:p>
       </dsp:txBody>
       <dsp:txXfrm>
-        <a:off x="2110873" y="918"/>
-        <a:ext cx="942633" cy="471316"/>
+        <a:off x="2145892" y="94490"/>
+        <a:ext cx="886603" cy="443301"/>
       </dsp:txXfrm>
     </dsp:sp>
     <dsp:sp modelId="{F6D9F865-E24A-4F3F-A1D2-229EFE90A0D4}">
@@ -7049,8 +6979,8 @@
       </dsp:nvSpPr>
       <dsp:spPr>
         <a:xfrm>
-          <a:off x="399993" y="670188"/>
-          <a:ext cx="942633" cy="471316"/>
+          <a:off x="313" y="723978"/>
+          <a:ext cx="886603" cy="443301"/>
         </a:xfrm>
         <a:prstGeom prst="rect">
           <a:avLst/>
@@ -7135,8 +7065,8 @@
         </a:p>
       </dsp:txBody>
       <dsp:txXfrm>
-        <a:off x="399993" y="670188"/>
-        <a:ext cx="942633" cy="471316"/>
+        <a:off x="313" y="723978"/>
+        <a:ext cx="886603" cy="443301"/>
       </dsp:txXfrm>
     </dsp:sp>
     <dsp:sp modelId="{C67E0283-E2CA-4592-8826-983253765570}">
@@ -7146,8 +7076,8 @@
       </dsp:nvSpPr>
       <dsp:spPr>
         <a:xfrm>
-          <a:off x="635651" y="1339459"/>
-          <a:ext cx="942633" cy="471316"/>
+          <a:off x="221963" y="1353466"/>
+          <a:ext cx="886603" cy="443301"/>
         </a:xfrm>
         <a:prstGeom prst="rect">
           <a:avLst/>
@@ -7244,8 +7174,8 @@
         </a:p>
       </dsp:txBody>
       <dsp:txXfrm>
-        <a:off x="635651" y="1339459"/>
-        <a:ext cx="942633" cy="471316"/>
+        <a:off x="221963" y="1353466"/>
+        <a:ext cx="886603" cy="443301"/>
       </dsp:txXfrm>
     </dsp:sp>
     <dsp:sp modelId="{03520E68-3D82-4F43-BFF0-FE61266BC414}">
@@ -7255,8 +7185,8 @@
       </dsp:nvSpPr>
       <dsp:spPr>
         <a:xfrm>
-          <a:off x="635651" y="2008729"/>
-          <a:ext cx="942633" cy="471316"/>
+          <a:off x="221963" y="1982954"/>
+          <a:ext cx="886603" cy="443301"/>
         </a:xfrm>
         <a:prstGeom prst="rect">
           <a:avLst/>
@@ -7353,8 +7283,105 @@
         </a:p>
       </dsp:txBody>
       <dsp:txXfrm>
-        <a:off x="635651" y="2008729"/>
-        <a:ext cx="942633" cy="471316"/>
+        <a:off x="221963" y="1982954"/>
+        <a:ext cx="886603" cy="443301"/>
+      </dsp:txXfrm>
+    </dsp:sp>
+    <dsp:sp modelId="{F5095886-3756-498F-A4C2-92F9C0A60CE7}">
+      <dsp:nvSpPr>
+        <dsp:cNvPr id="0" name=""/>
+        <dsp:cNvSpPr/>
+      </dsp:nvSpPr>
+      <dsp:spPr>
+        <a:xfrm>
+          <a:off x="1073103" y="723978"/>
+          <a:ext cx="886603" cy="443301"/>
+        </a:xfrm>
+        <a:prstGeom prst="rect">
+          <a:avLst/>
+        </a:prstGeom>
+        <a:gradFill rotWithShape="1">
+          <a:gsLst>
+            <a:gs pos="0">
+              <a:schemeClr val="accent2">
+                <a:satMod val="103000"/>
+                <a:lumMod val="102000"/>
+                <a:tint val="94000"/>
+              </a:schemeClr>
+            </a:gs>
+            <a:gs pos="50000">
+              <a:schemeClr val="accent2">
+                <a:satMod val="110000"/>
+                <a:lumMod val="100000"/>
+                <a:shade val="100000"/>
+              </a:schemeClr>
+            </a:gs>
+            <a:gs pos="100000">
+              <a:schemeClr val="accent2">
+                <a:lumMod val="99000"/>
+                <a:satMod val="120000"/>
+                <a:shade val="78000"/>
+              </a:schemeClr>
+            </a:gs>
+          </a:gsLst>
+          <a:lin ang="5400000" scaled="0"/>
+        </a:gradFill>
+        <a:ln>
+          <a:noFill/>
+        </a:ln>
+        <a:effectLst>
+          <a:outerShdw blurRad="57150" dist="19050" dir="5400000" algn="ctr" rotWithShape="0">
+            <a:srgbClr val="000000">
+              <a:alpha val="63000"/>
+            </a:srgbClr>
+          </a:outerShdw>
+        </a:effectLst>
+      </dsp:spPr>
+      <dsp:style>
+        <a:lnRef idx="0">
+          <a:schemeClr val="accent2"/>
+        </a:lnRef>
+        <a:fillRef idx="3">
+          <a:schemeClr val="accent2"/>
+        </a:fillRef>
+        <a:effectRef idx="3">
+          <a:schemeClr val="accent2"/>
+        </a:effectRef>
+        <a:fontRef idx="minor">
+          <a:schemeClr val="lt1"/>
+        </a:fontRef>
+      </dsp:style>
+      <dsp:txBody>
+        <a:bodyPr spcFirstLastPara="0" vert="horz" wrap="square" lIns="6985" tIns="6985" rIns="6985" bIns="6985" numCol="1" spcCol="1270" anchor="ctr" anchorCtr="0">
+          <a:noAutofit/>
+        </a:bodyPr>
+        <a:lstStyle/>
+        <a:p>
+          <a:pPr marL="0" lvl="0" indent="0" algn="ctr" defTabSz="466725">
+            <a:lnSpc>
+              <a:spcPct val="90000"/>
+            </a:lnSpc>
+            <a:spcBef>
+              <a:spcPct val="0"/>
+            </a:spcBef>
+            <a:spcAft>
+              <a:spcPct val="35000"/>
+            </a:spcAft>
+            <a:buNone/>
+          </a:pPr>
+          <a:r>
+            <a:rPr lang="pt-PT" sz="1050" kern="1200">
+              <a:latin typeface="Calibri"/>
+              <a:ea typeface="+mn-ea"/>
+              <a:cs typeface="+mn-cs"/>
+            </a:rPr>
+            <a:t>Payment </a:t>
+          </a:r>
+        </a:p>
+      </dsp:txBody>
+      <dsp:txXfrm>
+        <a:off x="1073103" y="723978"/>
+        <a:ext cx="886603" cy="443301"/>
       </dsp:txXfrm>
     </dsp:sp>
     <dsp:sp modelId="{ACBF0419-37C8-44F6-BCC4-2A5F6C8FDF7A}">
@@ -7364,8 +7391,8 @@
       </dsp:nvSpPr>
       <dsp:spPr>
         <a:xfrm>
-          <a:off x="635651" y="2677999"/>
-          <a:ext cx="942633" cy="471316"/>
+          <a:off x="1294753" y="1353466"/>
+          <a:ext cx="886603" cy="443301"/>
         </a:xfrm>
         <a:prstGeom prst="rect">
           <a:avLst/>
@@ -7462,8 +7489,8 @@
         </a:p>
       </dsp:txBody>
       <dsp:txXfrm>
-        <a:off x="635651" y="2677999"/>
-        <a:ext cx="942633" cy="471316"/>
+        <a:off x="1294753" y="1353466"/>
+        <a:ext cx="886603" cy="443301"/>
       </dsp:txXfrm>
     </dsp:sp>
     <dsp:sp modelId="{E41F55D7-69A1-4E5E-91FB-01EA4866E8B4}">
@@ -7473,8 +7500,8 @@
       </dsp:nvSpPr>
       <dsp:spPr>
         <a:xfrm>
-          <a:off x="1540580" y="670188"/>
-          <a:ext cx="942633" cy="471316"/>
+          <a:off x="2145892" y="723978"/>
+          <a:ext cx="886603" cy="443301"/>
         </a:xfrm>
         <a:prstGeom prst="rect">
           <a:avLst/>
@@ -7559,8 +7586,8 @@
         </a:p>
       </dsp:txBody>
       <dsp:txXfrm>
-        <a:off x="1540580" y="670188"/>
-        <a:ext cx="942633" cy="471316"/>
+        <a:off x="2145892" y="723978"/>
+        <a:ext cx="886603" cy="443301"/>
       </dsp:txXfrm>
     </dsp:sp>
     <dsp:sp modelId="{D5CEFD85-2E50-46A9-AC26-E4E8DD36FC3F}">
@@ -7570,8 +7597,8 @@
       </dsp:nvSpPr>
       <dsp:spPr>
         <a:xfrm>
-          <a:off x="1776238" y="1339459"/>
-          <a:ext cx="942633" cy="471316"/>
+          <a:off x="2367543" y="1353466"/>
+          <a:ext cx="886603" cy="443301"/>
         </a:xfrm>
         <a:prstGeom prst="rect">
           <a:avLst/>
@@ -7668,8 +7695,8 @@
         </a:p>
       </dsp:txBody>
       <dsp:txXfrm>
-        <a:off x="1776238" y="1339459"/>
-        <a:ext cx="942633" cy="471316"/>
+        <a:off x="2367543" y="1353466"/>
+        <a:ext cx="886603" cy="443301"/>
       </dsp:txXfrm>
     </dsp:sp>
     <dsp:sp modelId="{DDC1F727-325E-4E88-BB22-A212C8F2260E}">
@@ -7679,8 +7706,8 @@
       </dsp:nvSpPr>
       <dsp:spPr>
         <a:xfrm>
-          <a:off x="1776238" y="2008729"/>
-          <a:ext cx="942633" cy="471316"/>
+          <a:off x="2367543" y="1982954"/>
+          <a:ext cx="886603" cy="443301"/>
         </a:xfrm>
         <a:prstGeom prst="rect">
           <a:avLst/>
@@ -7777,8 +7804,8 @@
         </a:p>
       </dsp:txBody>
       <dsp:txXfrm>
-        <a:off x="1776238" y="2008729"/>
-        <a:ext cx="942633" cy="471316"/>
+        <a:off x="2367543" y="1982954"/>
+        <a:ext cx="886603" cy="443301"/>
       </dsp:txXfrm>
     </dsp:sp>
     <dsp:sp modelId="{23B7F5BA-2B8A-413E-936C-CD627ADBD68C}">
@@ -7788,8 +7815,8 @@
       </dsp:nvSpPr>
       <dsp:spPr>
         <a:xfrm>
-          <a:off x="1776238" y="2677999"/>
-          <a:ext cx="942633" cy="471316"/>
+          <a:off x="2367543" y="2612443"/>
+          <a:ext cx="886603" cy="443301"/>
         </a:xfrm>
         <a:prstGeom prst="rect">
           <a:avLst/>
@@ -7886,8 +7913,8 @@
         </a:p>
       </dsp:txBody>
       <dsp:txXfrm>
-        <a:off x="1776238" y="2677999"/>
-        <a:ext cx="942633" cy="471316"/>
+        <a:off x="2367543" y="2612443"/>
+        <a:ext cx="886603" cy="443301"/>
       </dsp:txXfrm>
     </dsp:sp>
     <dsp:sp modelId="{63535937-BE81-4B2A-9BC1-FBAC309F9668}">
@@ -7897,8 +7924,8 @@
       </dsp:nvSpPr>
       <dsp:spPr>
         <a:xfrm>
-          <a:off x="2681167" y="670188"/>
-          <a:ext cx="942633" cy="471316"/>
+          <a:off x="3218682" y="723978"/>
+          <a:ext cx="886603" cy="443301"/>
         </a:xfrm>
         <a:prstGeom prst="rect">
           <a:avLst/>
@@ -7983,8 +8010,8 @@
         </a:p>
       </dsp:txBody>
       <dsp:txXfrm>
-        <a:off x="2681167" y="670188"/>
-        <a:ext cx="942633" cy="471316"/>
+        <a:off x="3218682" y="723978"/>
+        <a:ext cx="886603" cy="443301"/>
       </dsp:txXfrm>
     </dsp:sp>
     <dsp:sp modelId="{900A9C90-B5C4-4754-BB3F-1126615D25A6}">
@@ -7994,8 +8021,8 @@
       </dsp:nvSpPr>
       <dsp:spPr>
         <a:xfrm>
-          <a:off x="2916825" y="1339459"/>
-          <a:ext cx="942633" cy="471316"/>
+          <a:off x="3440333" y="1353466"/>
+          <a:ext cx="886603" cy="443301"/>
         </a:xfrm>
         <a:prstGeom prst="rect">
           <a:avLst/>
@@ -8080,8 +8107,8 @@
         </a:p>
       </dsp:txBody>
       <dsp:txXfrm>
-        <a:off x="2916825" y="1339459"/>
-        <a:ext cx="942633" cy="471316"/>
+        <a:off x="3440333" y="1353466"/>
+        <a:ext cx="886603" cy="443301"/>
       </dsp:txXfrm>
     </dsp:sp>
     <dsp:sp modelId="{61C9E064-412A-4A9A-870D-7954445E2AC6}">
@@ -8091,8 +8118,8 @@
       </dsp:nvSpPr>
       <dsp:spPr>
         <a:xfrm>
-          <a:off x="3821754" y="670188"/>
-          <a:ext cx="942633" cy="471316"/>
+          <a:off x="4291472" y="723978"/>
+          <a:ext cx="886603" cy="443301"/>
         </a:xfrm>
         <a:prstGeom prst="rect">
           <a:avLst/>
@@ -8177,8 +8204,8 @@
         </a:p>
       </dsp:txBody>
       <dsp:txXfrm>
-        <a:off x="3821754" y="670188"/>
-        <a:ext cx="942633" cy="471316"/>
+        <a:off x="4291472" y="723978"/>
+        <a:ext cx="886603" cy="443301"/>
       </dsp:txXfrm>
     </dsp:sp>
     <dsp:sp modelId="{D25CD30F-ADF4-42CA-97A2-281ECFF23BA3}">
@@ -8188,8 +8215,8 @@
       </dsp:nvSpPr>
       <dsp:spPr>
         <a:xfrm>
-          <a:off x="4057412" y="1339459"/>
-          <a:ext cx="942633" cy="471316"/>
+          <a:off x="4513123" y="1353466"/>
+          <a:ext cx="886603" cy="443301"/>
         </a:xfrm>
         <a:prstGeom prst="rect">
           <a:avLst/>
@@ -8274,8 +8301,8 @@
         </a:p>
       </dsp:txBody>
       <dsp:txXfrm>
-        <a:off x="4057412" y="1339459"/>
-        <a:ext cx="942633" cy="471316"/>
+        <a:off x="4513123" y="1353466"/>
+        <a:ext cx="886603" cy="443301"/>
       </dsp:txXfrm>
     </dsp:sp>
     <dsp:sp modelId="{E8028C05-E1A1-4A63-B80D-467B8FE5396B}">
@@ -8285,8 +8312,8 @@
       </dsp:nvSpPr>
       <dsp:spPr>
         <a:xfrm>
-          <a:off x="4057412" y="2008729"/>
-          <a:ext cx="942633" cy="471316"/>
+          <a:off x="4513123" y="1982954"/>
+          <a:ext cx="886603" cy="443301"/>
         </a:xfrm>
         <a:prstGeom prst="rect">
           <a:avLst/>
@@ -8371,8 +8398,8 @@
         </a:p>
       </dsp:txBody>
       <dsp:txXfrm>
-        <a:off x="4057412" y="2008729"/>
-        <a:ext cx="942633" cy="471316"/>
+        <a:off x="4513123" y="1982954"/>
+        <a:ext cx="886603" cy="443301"/>
       </dsp:txXfrm>
     </dsp:sp>
   </dsp:spTree>

</xml_diff>

<commit_message>
Adds part 4 of the report
</commit_message>
<xml_diff>
--- a/Sprint2/Sprint2G03.docx
+++ b/Sprint2/Sprint2G03.docx
@@ -423,6 +423,7 @@
           <w:u w:val="single"/>
         </w:rPr>
       </w:pPr>
+      <w:bookmarkStart w:id="0" w:name="_Hlk36732823"/>
       <w:r>
         <w:rPr>
           <w:u w:val="single"/>
@@ -435,6 +436,7 @@
         </w:rPr>
         <w:t xml:space="preserve"> Service</w:t>
       </w:r>
+      <w:bookmarkEnd w:id="0"/>
       <w:r>
         <w:rPr>
           <w:u w:val="single"/>
@@ -496,7 +498,7 @@
           <w:u w:val="single"/>
         </w:rPr>
       </w:pPr>
-      <w:bookmarkStart w:id="0" w:name="_Hlk36722510"/>
+      <w:bookmarkStart w:id="1" w:name="_Hlk36722510"/>
       <w:r>
         <w:rPr>
           <w:b/>
@@ -506,7 +508,7 @@
         <w:t>Trip Events</w:t>
       </w:r>
     </w:p>
-    <w:bookmarkEnd w:id="0"/>
+    <w:bookmarkEnd w:id="1"/>
     <w:p>
       <w:pPr>
         <w:jc w:val="both"/>
@@ -1017,7 +1019,7 @@
           <w:color w:val="000000"/>
           <w:sz w:val="18"/>
           <w:szCs w:val="18"/>
-          <w:lang w:val="pt-PT" w:eastAsia="pt-PT"/>
+          <w:lang w:eastAsia="pt-PT"/>
         </w:rPr>
       </w:pPr>
       <w:r>
@@ -1036,39 +1038,17 @@
           <w:color w:val="0451A5"/>
           <w:sz w:val="18"/>
           <w:szCs w:val="18"/>
-          <w:lang w:val="pt-PT" w:eastAsia="pt-PT"/>
-        </w:rPr>
-        <w:t>"</w:t>
-      </w:r>
-      <w:proofErr w:type="spellStart"/>
-      <w:r>
-        <w:rPr>
-          <w:rFonts w:ascii="Consolas" w:eastAsia="Times New Roman" w:hAnsi="Consolas" w:cs="Times New Roman"/>
-          <w:color w:val="0451A5"/>
-          <w:sz w:val="18"/>
-          <w:szCs w:val="18"/>
-          <w:lang w:val="pt-PT" w:eastAsia="pt-PT"/>
-        </w:rPr>
-        <w:t>Timestamp</w:t>
-      </w:r>
-      <w:proofErr w:type="spellEnd"/>
-      <w:r>
-        <w:rPr>
-          <w:rFonts w:ascii="Consolas" w:eastAsia="Times New Roman" w:hAnsi="Consolas" w:cs="Times New Roman"/>
-          <w:color w:val="0451A5"/>
-          <w:sz w:val="18"/>
-          <w:szCs w:val="18"/>
-          <w:lang w:val="pt-PT" w:eastAsia="pt-PT"/>
-        </w:rPr>
-        <w:t>"</w:t>
-      </w:r>
-      <w:r>
-        <w:rPr>
-          <w:rFonts w:ascii="Consolas" w:eastAsia="Times New Roman" w:hAnsi="Consolas" w:cs="Times New Roman"/>
-          <w:color w:val="000000"/>
-          <w:sz w:val="18"/>
-          <w:szCs w:val="18"/>
-          <w:lang w:val="pt-PT" w:eastAsia="pt-PT"/>
+          <w:lang w:eastAsia="pt-PT"/>
+        </w:rPr>
+        <w:t>"Timestamp"</w:t>
+      </w:r>
+      <w:r>
+        <w:rPr>
+          <w:rFonts w:ascii="Consolas" w:eastAsia="Times New Roman" w:hAnsi="Consolas" w:cs="Times New Roman"/>
+          <w:color w:val="000000"/>
+          <w:sz w:val="18"/>
+          <w:szCs w:val="18"/>
+          <w:lang w:eastAsia="pt-PT"/>
         </w:rPr>
         <w:t>: </w:t>
       </w:r>
@@ -1078,7 +1058,7 @@
           <w:color w:val="A31515"/>
           <w:sz w:val="18"/>
           <w:szCs w:val="18"/>
-          <w:lang w:val="pt-PT" w:eastAsia="pt-PT"/>
+          <w:lang w:eastAsia="pt-PT"/>
         </w:rPr>
         <w:t>"2020-02-29 18:23:41.278"</w:t>
       </w:r>
@@ -1092,16 +1072,16 @@
           <w:color w:val="000000"/>
           <w:sz w:val="18"/>
           <w:szCs w:val="18"/>
-          <w:lang w:val="pt-PT" w:eastAsia="pt-PT"/>
-        </w:rPr>
-      </w:pPr>
-      <w:r>
-        <w:rPr>
-          <w:rFonts w:ascii="Consolas" w:eastAsia="Times New Roman" w:hAnsi="Consolas" w:cs="Times New Roman"/>
-          <w:color w:val="000000"/>
-          <w:sz w:val="18"/>
-          <w:szCs w:val="18"/>
-          <w:lang w:val="pt-PT" w:eastAsia="pt-PT"/>
+          <w:lang w:eastAsia="pt-PT"/>
+        </w:rPr>
+      </w:pPr>
+      <w:r>
+        <w:rPr>
+          <w:rFonts w:ascii="Consolas" w:eastAsia="Times New Roman" w:hAnsi="Consolas" w:cs="Times New Roman"/>
+          <w:color w:val="000000"/>
+          <w:sz w:val="18"/>
+          <w:szCs w:val="18"/>
+          <w:lang w:eastAsia="pt-PT"/>
         </w:rPr>
         <w:t>            }</w:t>
       </w:r>
@@ -1115,16 +1095,16 @@
           <w:color w:val="000000"/>
           <w:sz w:val="18"/>
           <w:szCs w:val="18"/>
-          <w:lang w:val="pt-PT" w:eastAsia="pt-PT"/>
-        </w:rPr>
-      </w:pPr>
-      <w:r>
-        <w:rPr>
-          <w:rFonts w:ascii="Consolas" w:eastAsia="Times New Roman" w:hAnsi="Consolas" w:cs="Times New Roman"/>
-          <w:color w:val="000000"/>
-          <w:sz w:val="18"/>
-          <w:szCs w:val="18"/>
-          <w:lang w:val="pt-PT" w:eastAsia="pt-PT"/>
+          <w:lang w:eastAsia="pt-PT"/>
+        </w:rPr>
+      </w:pPr>
+      <w:r>
+        <w:rPr>
+          <w:rFonts w:ascii="Consolas" w:eastAsia="Times New Roman" w:hAnsi="Consolas" w:cs="Times New Roman"/>
+          <w:color w:val="000000"/>
+          <w:sz w:val="18"/>
+          <w:szCs w:val="18"/>
+          <w:lang w:eastAsia="pt-PT"/>
         </w:rPr>
         <w:t>        }</w:t>
       </w:r>
@@ -1138,16 +1118,16 @@
           <w:color w:val="000000"/>
           <w:sz w:val="18"/>
           <w:szCs w:val="18"/>
-          <w:lang w:val="pt-PT" w:eastAsia="pt-PT"/>
-        </w:rPr>
-      </w:pPr>
-      <w:r>
-        <w:rPr>
-          <w:rFonts w:ascii="Consolas" w:eastAsia="Times New Roman" w:hAnsi="Consolas" w:cs="Times New Roman"/>
-          <w:color w:val="000000"/>
-          <w:sz w:val="18"/>
-          <w:szCs w:val="18"/>
-          <w:lang w:val="pt-PT" w:eastAsia="pt-PT"/>
+          <w:lang w:eastAsia="pt-PT"/>
+        </w:rPr>
+      </w:pPr>
+      <w:r>
+        <w:rPr>
+          <w:rFonts w:ascii="Consolas" w:eastAsia="Times New Roman" w:hAnsi="Consolas" w:cs="Times New Roman"/>
+          <w:color w:val="000000"/>
+          <w:sz w:val="18"/>
+          <w:szCs w:val="18"/>
+          <w:lang w:eastAsia="pt-PT"/>
         </w:rPr>
         <w:t>    }</w:t>
       </w:r>
@@ -1161,16 +1141,16 @@
           <w:color w:val="000000"/>
           <w:sz w:val="18"/>
           <w:szCs w:val="18"/>
-          <w:lang w:val="pt-PT" w:eastAsia="pt-PT"/>
-        </w:rPr>
-      </w:pPr>
-      <w:r>
-        <w:rPr>
-          <w:rFonts w:ascii="Consolas" w:eastAsia="Times New Roman" w:hAnsi="Consolas" w:cs="Times New Roman"/>
-          <w:color w:val="000000"/>
-          <w:sz w:val="18"/>
-          <w:szCs w:val="18"/>
-          <w:lang w:val="pt-PT" w:eastAsia="pt-PT"/>
+          <w:lang w:eastAsia="pt-PT"/>
+        </w:rPr>
+      </w:pPr>
+      <w:r>
+        <w:rPr>
+          <w:rFonts w:ascii="Consolas" w:eastAsia="Times New Roman" w:hAnsi="Consolas" w:cs="Times New Roman"/>
+          <w:color w:val="000000"/>
+          <w:sz w:val="18"/>
+          <w:szCs w:val="18"/>
+          <w:lang w:eastAsia="pt-PT"/>
         </w:rPr>
         <w:t>}</w:t>
       </w:r>
@@ -1184,7 +1164,7 @@
           <w:color w:val="000000"/>
           <w:sz w:val="18"/>
           <w:szCs w:val="18"/>
-          <w:lang w:val="pt-PT" w:eastAsia="pt-PT"/>
+          <w:lang w:eastAsia="pt-PT"/>
         </w:rPr>
       </w:pPr>
     </w:p>
@@ -1193,13 +1173,7 @@
         <w:jc w:val="both"/>
       </w:pPr>
       <w:r>
-        <w:t>Check-</w:t>
-      </w:r>
-      <w:r>
-        <w:t>out</w:t>
-      </w:r>
-      <w:r>
-        <w:t xml:space="preserve"> in metro</w:t>
+        <w:t>Check-out in metro</w:t>
       </w:r>
     </w:p>
     <w:p>
@@ -1826,7 +1800,7 @@
       <w:pPr>
         <w:jc w:val="both"/>
       </w:pPr>
-      <w:bookmarkStart w:id="1" w:name="_Hlk36717586"/>
+      <w:bookmarkStart w:id="2" w:name="_Hlk36717586"/>
       <w:r>
         <w:t xml:space="preserve">These events contain as main fields </w:t>
       </w:r>
@@ -1851,7 +1825,7 @@
         <w:t xml:space="preserve"> and a timestamp.</w:t>
       </w:r>
     </w:p>
-    <w:bookmarkEnd w:id="1"/>
+    <w:bookmarkEnd w:id="2"/>
     <w:p>
       <w:pPr>
         <w:jc w:val="both"/>
@@ -2452,19 +2426,7 @@
       </w:r>
       <w:proofErr w:type="spellEnd"/>
       <w:r>
-        <w:t xml:space="preserve"> to say this operator has type t</w:t>
-      </w:r>
-      <w:r>
-        <w:t>2</w:t>
-      </w:r>
-      <w:r>
-        <w:t xml:space="preserve"> and the name of the operator. Inside the second field there are fields with the token of the </w:t>
-      </w:r>
-      <w:r>
-        <w:t>customer, time spent,</w:t>
-      </w:r>
-      <w:r>
-        <w:t xml:space="preserve"> price and a timestamp.</w:t>
+        <w:t xml:space="preserve"> to say this operator has type t2 and the name of the operator. Inside the second field there are fields with the token of the customer, time spent, price and a timestamp.</w:t>
       </w:r>
     </w:p>
     <w:p>
@@ -3203,15 +3165,7 @@
           <w:bCs/>
           <w:u w:val="single"/>
         </w:rPr>
-        <w:t>New User</w:t>
-      </w:r>
-      <w:r>
-        <w:rPr>
-          <w:b/>
-          <w:bCs/>
-          <w:u w:val="single"/>
-        </w:rPr>
-        <w:t xml:space="preserve"> Events</w:t>
+        <w:t>New User Events</w:t>
       </w:r>
     </w:p>
     <w:p>
@@ -3292,7 +3246,18 @@
           <w:szCs w:val="18"/>
           <w:lang w:eastAsia="pt-PT"/>
         </w:rPr>
-        <w:t>"event"</w:t>
+        <w:t>"event</w:t>
+      </w:r>
+      <w:proofErr w:type="gramStart"/>
+      <w:r>
+        <w:rPr>
+          <w:rFonts w:ascii="Consolas" w:eastAsia="Times New Roman" w:hAnsi="Consolas" w:cs="Times New Roman"/>
+          <w:color w:val="0451A5"/>
+          <w:sz w:val="18"/>
+          <w:szCs w:val="18"/>
+          <w:lang w:eastAsia="pt-PT"/>
+        </w:rPr>
+        <w:t>"</w:t>
       </w:r>
       <w:r>
         <w:rPr>
@@ -3304,6 +3269,7 @@
         </w:rPr>
         <w:t>:{</w:t>
       </w:r>
+      <w:proofErr w:type="gramEnd"/>
     </w:p>
     <w:p>
       <w:pPr>
@@ -3961,7 +3927,7 @@
           <w:color w:val="000000"/>
           <w:sz w:val="18"/>
           <w:szCs w:val="18"/>
-          <w:lang w:val="pt-PT" w:eastAsia="pt-PT"/>
+          <w:lang w:eastAsia="pt-PT"/>
         </w:rPr>
       </w:pPr>
       <w:r>
@@ -3980,7 +3946,7 @@
           <w:color w:val="000000"/>
           <w:sz w:val="18"/>
           <w:szCs w:val="18"/>
-          <w:lang w:val="pt-PT" w:eastAsia="pt-PT"/>
+          <w:lang w:eastAsia="pt-PT"/>
         </w:rPr>
         <w:t>}</w:t>
       </w:r>
@@ -3994,16 +3960,16 @@
           <w:color w:val="000000"/>
           <w:sz w:val="18"/>
           <w:szCs w:val="18"/>
-          <w:lang w:val="pt-PT" w:eastAsia="pt-PT"/>
-        </w:rPr>
-      </w:pPr>
-      <w:r>
-        <w:rPr>
-          <w:rFonts w:ascii="Consolas" w:eastAsia="Times New Roman" w:hAnsi="Consolas" w:cs="Times New Roman"/>
-          <w:color w:val="000000"/>
-          <w:sz w:val="18"/>
-          <w:szCs w:val="18"/>
-          <w:lang w:val="pt-PT" w:eastAsia="pt-PT"/>
+          <w:lang w:eastAsia="pt-PT"/>
+        </w:rPr>
+      </w:pPr>
+      <w:r>
+        <w:rPr>
+          <w:rFonts w:ascii="Consolas" w:eastAsia="Times New Roman" w:hAnsi="Consolas" w:cs="Times New Roman"/>
+          <w:color w:val="000000"/>
+          <w:sz w:val="18"/>
+          <w:szCs w:val="18"/>
+          <w:lang w:eastAsia="pt-PT"/>
         </w:rPr>
         <w:t>    }</w:t>
       </w:r>
@@ -4017,16 +3983,16 @@
           <w:color w:val="000000"/>
           <w:sz w:val="18"/>
           <w:szCs w:val="18"/>
-          <w:lang w:val="pt-PT" w:eastAsia="pt-PT"/>
-        </w:rPr>
-      </w:pPr>
-      <w:r>
-        <w:rPr>
-          <w:rFonts w:ascii="Consolas" w:eastAsia="Times New Roman" w:hAnsi="Consolas" w:cs="Times New Roman"/>
-          <w:color w:val="000000"/>
-          <w:sz w:val="18"/>
-          <w:szCs w:val="18"/>
-          <w:lang w:val="pt-PT" w:eastAsia="pt-PT"/>
+          <w:lang w:eastAsia="pt-PT"/>
+        </w:rPr>
+      </w:pPr>
+      <w:r>
+        <w:rPr>
+          <w:rFonts w:ascii="Consolas" w:eastAsia="Times New Roman" w:hAnsi="Consolas" w:cs="Times New Roman"/>
+          <w:color w:val="000000"/>
+          <w:sz w:val="18"/>
+          <w:szCs w:val="18"/>
+          <w:lang w:eastAsia="pt-PT"/>
         </w:rPr>
         <w:t>}</w:t>
       </w:r>
@@ -4109,6 +4075,7 @@
         </w:rPr>
         <w:t>&gt;</w:t>
       </w:r>
+      <w:proofErr w:type="gramStart"/>
       <w:r>
         <w:rPr>
           <w:rFonts w:ascii="Consolas" w:eastAsia="Times New Roman" w:hAnsi="Consolas" w:cs="Times New Roman"/>
@@ -4119,6 +4086,7 @@
         </w:rPr>
         <w:t>new-user</w:t>
       </w:r>
+      <w:proofErr w:type="gramEnd"/>
       <w:r>
         <w:rPr>
           <w:rFonts w:ascii="Consolas" w:eastAsia="Times New Roman" w:hAnsi="Consolas" w:cs="Times New Roman"/>
@@ -4860,7 +4828,7 @@
           <w:u w:val="single"/>
         </w:rPr>
       </w:pPr>
-      <w:bookmarkStart w:id="2" w:name="_Hlk36723846"/>
+      <w:bookmarkStart w:id="3" w:name="_Hlk36723846"/>
       <w:proofErr w:type="spellStart"/>
       <w:r>
         <w:rPr>
@@ -4892,8 +4860,8 @@
       <w:pPr>
         <w:jc w:val="both"/>
       </w:pPr>
-      <w:bookmarkStart w:id="3" w:name="_Hlk36724265"/>
-      <w:bookmarkEnd w:id="2"/>
+      <w:bookmarkStart w:id="4" w:name="_Hlk36724265"/>
+      <w:bookmarkEnd w:id="3"/>
       <w:r>
         <w:t xml:space="preserve">These events contain as main fields </w:t>
       </w:r>
@@ -4903,34 +4871,16 @@
       </w:r>
       <w:proofErr w:type="spellEnd"/>
       <w:r>
-        <w:t xml:space="preserve"> and </w:t>
-      </w:r>
-      <w:r>
-        <w:t>info</w:t>
-      </w:r>
-      <w:r>
-        <w:t xml:space="preserve">. The </w:t>
-      </w:r>
-      <w:r>
-        <w:t>info</w:t>
-      </w:r>
-      <w:r>
-        <w:t xml:space="preserve"> field contains information about </w:t>
+        <w:t xml:space="preserve"> and info. The info field contains information about </w:t>
       </w:r>
       <w:r>
         <w:t>the</w:t>
       </w:r>
       <w:r>
-        <w:t xml:space="preserve"> trip and the user</w:t>
-      </w:r>
-      <w:r>
-        <w:t xml:space="preserve">: </w:t>
-      </w:r>
-      <w:r>
-        <w:t>base cost of the trip, token of the user, info about whether a user has a pass or not, trip ID, type of operator, operator name and timestamp.</w:t>
-      </w:r>
-    </w:p>
-    <w:bookmarkEnd w:id="3"/>
+        <w:t xml:space="preserve"> trip and the user: base cost of the trip, token of the user, info about whether a user has a pass or not, trip ID, type of operator, operator name and timestamp.</w:t>
+      </w:r>
+    </w:p>
+    <w:bookmarkEnd w:id="4"/>
     <w:p>
       <w:pPr>
         <w:spacing w:line="240" w:lineRule="auto"/>
@@ -5630,7 +5580,7 @@
           <w:color w:val="000000"/>
           <w:sz w:val="18"/>
           <w:szCs w:val="18"/>
-          <w:lang w:val="pt-PT" w:eastAsia="pt-PT"/>
+          <w:lang w:eastAsia="pt-PT"/>
         </w:rPr>
       </w:pPr>
       <w:r>
@@ -5649,7 +5599,7 @@
           <w:color w:val="0451A5"/>
           <w:sz w:val="18"/>
           <w:szCs w:val="18"/>
-          <w:lang w:val="pt-PT" w:eastAsia="pt-PT"/>
+          <w:lang w:eastAsia="pt-PT"/>
         </w:rPr>
         <w:t>"</w:t>
       </w:r>
@@ -5660,7 +5610,7 @@
           <w:color w:val="0451A5"/>
           <w:sz w:val="18"/>
           <w:szCs w:val="18"/>
-          <w:lang w:val="pt-PT" w:eastAsia="pt-PT"/>
+          <w:lang w:eastAsia="pt-PT"/>
         </w:rPr>
         <w:t>timeStamp</w:t>
       </w:r>
@@ -5671,7 +5621,7 @@
           <w:color w:val="0451A5"/>
           <w:sz w:val="18"/>
           <w:szCs w:val="18"/>
-          <w:lang w:val="pt-PT" w:eastAsia="pt-PT"/>
+          <w:lang w:eastAsia="pt-PT"/>
         </w:rPr>
         <w:t>"</w:t>
       </w:r>
@@ -5681,7 +5631,7 @@
           <w:color w:val="000000"/>
           <w:sz w:val="18"/>
           <w:szCs w:val="18"/>
-          <w:lang w:val="pt-PT" w:eastAsia="pt-PT"/>
+          <w:lang w:eastAsia="pt-PT"/>
         </w:rPr>
         <w:t>: </w:t>
       </w:r>
@@ -5691,7 +5641,7 @@
           <w:color w:val="A31515"/>
           <w:sz w:val="18"/>
           <w:szCs w:val="18"/>
-          <w:lang w:val="pt-PT" w:eastAsia="pt-PT"/>
+          <w:lang w:eastAsia="pt-PT"/>
         </w:rPr>
         <w:t>"2020-02-29 20:57:10.294"</w:t>
       </w:r>
@@ -5705,16 +5655,16 @@
           <w:color w:val="000000"/>
           <w:sz w:val="18"/>
           <w:szCs w:val="18"/>
-          <w:lang w:val="pt-PT" w:eastAsia="pt-PT"/>
-        </w:rPr>
-      </w:pPr>
-      <w:r>
-        <w:rPr>
-          <w:rFonts w:ascii="Consolas" w:eastAsia="Times New Roman" w:hAnsi="Consolas" w:cs="Times New Roman"/>
-          <w:color w:val="000000"/>
-          <w:sz w:val="18"/>
-          <w:szCs w:val="18"/>
-          <w:lang w:val="pt-PT" w:eastAsia="pt-PT"/>
+          <w:lang w:eastAsia="pt-PT"/>
+        </w:rPr>
+      </w:pPr>
+      <w:r>
+        <w:rPr>
+          <w:rFonts w:ascii="Consolas" w:eastAsia="Times New Roman" w:hAnsi="Consolas" w:cs="Times New Roman"/>
+          <w:color w:val="000000"/>
+          <w:sz w:val="18"/>
+          <w:szCs w:val="18"/>
+          <w:lang w:eastAsia="pt-PT"/>
         </w:rPr>
         <w:t>        }</w:t>
       </w:r>
@@ -5728,16 +5678,16 @@
           <w:color w:val="000000"/>
           <w:sz w:val="18"/>
           <w:szCs w:val="18"/>
-          <w:lang w:val="pt-PT" w:eastAsia="pt-PT"/>
-        </w:rPr>
-      </w:pPr>
-      <w:r>
-        <w:rPr>
-          <w:rFonts w:ascii="Consolas" w:eastAsia="Times New Roman" w:hAnsi="Consolas" w:cs="Times New Roman"/>
-          <w:color w:val="000000"/>
-          <w:sz w:val="18"/>
-          <w:szCs w:val="18"/>
-          <w:lang w:val="pt-PT" w:eastAsia="pt-PT"/>
+          <w:lang w:eastAsia="pt-PT"/>
+        </w:rPr>
+      </w:pPr>
+      <w:r>
+        <w:rPr>
+          <w:rFonts w:ascii="Consolas" w:eastAsia="Times New Roman" w:hAnsi="Consolas" w:cs="Times New Roman"/>
+          <w:color w:val="000000"/>
+          <w:sz w:val="18"/>
+          <w:szCs w:val="18"/>
+          <w:lang w:eastAsia="pt-PT"/>
         </w:rPr>
         <w:t>    }</w:t>
       </w:r>
@@ -5751,16 +5701,16 @@
           <w:color w:val="000000"/>
           <w:sz w:val="18"/>
           <w:szCs w:val="18"/>
-          <w:lang w:val="pt-PT" w:eastAsia="pt-PT"/>
-        </w:rPr>
-      </w:pPr>
-      <w:r>
-        <w:rPr>
-          <w:rFonts w:ascii="Consolas" w:eastAsia="Times New Roman" w:hAnsi="Consolas" w:cs="Times New Roman"/>
-          <w:color w:val="000000"/>
-          <w:sz w:val="18"/>
-          <w:szCs w:val="18"/>
-          <w:lang w:val="pt-PT" w:eastAsia="pt-PT"/>
+          <w:lang w:eastAsia="pt-PT"/>
+        </w:rPr>
+      </w:pPr>
+      <w:r>
+        <w:rPr>
+          <w:rFonts w:ascii="Consolas" w:eastAsia="Times New Roman" w:hAnsi="Consolas" w:cs="Times New Roman"/>
+          <w:color w:val="000000"/>
+          <w:sz w:val="18"/>
+          <w:szCs w:val="18"/>
+          <w:lang w:eastAsia="pt-PT"/>
         </w:rPr>
         <w:t>}</w:t>
       </w:r>
@@ -5776,12 +5726,14 @@
           <w:u w:val="single"/>
         </w:rPr>
       </w:pPr>
+      <w:bookmarkStart w:id="5" w:name="_Hlk36732870"/>
       <w:r>
         <w:rPr>
           <w:u w:val="single"/>
         </w:rPr>
         <w:t>Operator Management Service</w:t>
       </w:r>
+      <w:bookmarkEnd w:id="5"/>
       <w:r>
         <w:rPr>
           <w:u w:val="single"/>
@@ -5794,13 +5746,7 @@
         <w:spacing w:line="240" w:lineRule="auto"/>
       </w:pPr>
       <w:r>
-        <w:t xml:space="preserve">This service has as </w:t>
-      </w:r>
-      <w:r>
-        <w:t>input</w:t>
-      </w:r>
-      <w:r>
-        <w:t xml:space="preserve"> </w:t>
+        <w:t xml:space="preserve">This service has as input </w:t>
       </w:r>
       <w:proofErr w:type="spellStart"/>
       <w:r>
@@ -6013,6 +5959,7 @@
       <w:pPr>
         <w:jc w:val="both"/>
       </w:pPr>
+      <w:bookmarkStart w:id="6" w:name="_Hlk36731965"/>
       <w:r>
         <w:t xml:space="preserve">These events contain as main fields </w:t>
       </w:r>
@@ -6022,18 +5969,10 @@
       </w:r>
       <w:proofErr w:type="spellEnd"/>
       <w:r>
-        <w:t xml:space="preserve"> and info. The info field contains information about the </w:t>
-      </w:r>
-      <w:r>
-        <w:t>amount to debit</w:t>
-      </w:r>
-      <w:r>
-        <w:t xml:space="preserve"> and the user</w:t>
-      </w:r>
-      <w:r>
-        <w:t xml:space="preserve"> ID.</w:t>
-      </w:r>
-    </w:p>
+        <w:t xml:space="preserve"> and info. The info field contains information about the amount to debit and the user ID.</w:t>
+      </w:r>
+    </w:p>
+    <w:bookmarkEnd w:id="6"/>
     <w:p>
       <w:pPr>
         <w:shd w:val="clear" w:color="auto" w:fill="FFFFFF"/>
@@ -6453,40 +6392,6 @@
         </w:rPr>
         <w:t>}</w:t>
       </w:r>
-    </w:p>
-    <w:p>
-      <w:pPr>
-        <w:shd w:val="clear" w:color="auto" w:fill="FFFFFF"/>
-        <w:spacing w:after="0" w:line="240" w:lineRule="auto"/>
-        <w:rPr>
-          <w:rFonts w:ascii="Consolas" w:eastAsia="Times New Roman" w:hAnsi="Consolas" w:cs="Times New Roman"/>
-          <w:color w:val="000000"/>
-          <w:sz w:val="18"/>
-          <w:szCs w:val="18"/>
-          <w:lang w:val="pt-PT" w:eastAsia="pt-PT"/>
-        </w:rPr>
-      </w:pPr>
-    </w:p>
-    <w:p>
-      <w:pPr>
-        <w:spacing w:line="240" w:lineRule="auto"/>
-      </w:pPr>
-    </w:p>
-    <w:p>
-      <w:pPr>
-        <w:spacing w:line="240" w:lineRule="auto"/>
-      </w:pPr>
-    </w:p>
-    <w:p>
-      <w:pPr>
-        <w:ind w:firstLine="708"/>
-        <w:rPr>
-          <w:b/>
-          <w:bCs/>
-          <w:sz w:val="24"/>
-          <w:szCs w:val="24"/>
-        </w:rPr>
-      </w:pPr>
     </w:p>
     <w:p>
       <w:pPr>
@@ -6519,20 +6424,391 @@
     </w:p>
     <w:p>
       <w:pPr>
-        <w:autoSpaceDE w:val="0"/>
-        <w:autoSpaceDN w:val="0"/>
-        <w:adjustRightInd w:val="0"/>
-        <w:spacing w:after="0" w:line="240" w:lineRule="auto"/>
-        <w:rPr>
-          <w:rFonts w:ascii="CourierNewPS-BoldMT" w:hAnsi="CourierNewPS-BoldMT" w:cs="CourierNewPS-BoldMT"/>
+        <w:jc w:val="both"/>
+      </w:pPr>
+      <w:r>
+        <w:t>We started by deleting the topic that we created in the first sprint because we won’t need it anymore:</w:t>
+      </w:r>
+    </w:p>
+    <w:p>
+      <w:pPr>
+        <w:rPr>
+          <w:rFonts w:ascii="Courier New" w:hAnsi="Courier New" w:cs="Courier New"/>
+          <w:sz w:val="16"/>
+          <w:szCs w:val="16"/>
+        </w:rPr>
+      </w:pPr>
+      <w:proofErr w:type="spellStart"/>
+      <w:r>
+        <w:rPr>
+          <w:rFonts w:ascii="Courier New" w:hAnsi="Courier New" w:cs="Courier New"/>
+          <w:sz w:val="16"/>
+          <w:szCs w:val="16"/>
+        </w:rPr>
+        <w:t>sudo</w:t>
+      </w:r>
+      <w:proofErr w:type="spellEnd"/>
+      <w:r>
+        <w:rPr>
+          <w:rFonts w:ascii="Courier New" w:hAnsi="Courier New" w:cs="Courier New"/>
+          <w:sz w:val="16"/>
+          <w:szCs w:val="16"/>
+        </w:rPr>
+        <w:t xml:space="preserve"> /usr/local/kafka/bin/kafka-topics.sh --zookeeper </w:t>
+      </w:r>
+      <w:r>
+        <w:rPr>
+          <w:rFonts w:ascii="Courier New" w:hAnsi="Courier New" w:cs="Courier New"/>
+          <w:sz w:val="16"/>
+          <w:szCs w:val="16"/>
+        </w:rPr>
+        <w:t>&lt;</w:t>
+      </w:r>
+      <w:proofErr w:type="spellStart"/>
+      <w:r>
+        <w:rPr>
+          <w:rFonts w:ascii="Courier New" w:hAnsi="Courier New" w:cs="Courier New"/>
+          <w:sz w:val="16"/>
+          <w:szCs w:val="16"/>
+        </w:rPr>
+        <w:t>Public_DNS</w:t>
+      </w:r>
+      <w:proofErr w:type="spellEnd"/>
+      <w:r>
+        <w:rPr>
+          <w:rFonts w:ascii="Courier New" w:hAnsi="Courier New" w:cs="Courier New"/>
+          <w:sz w:val="16"/>
+          <w:szCs w:val="16"/>
+        </w:rPr>
+        <w:t>&gt;</w:t>
+      </w:r>
+      <w:r>
+        <w:rPr>
+          <w:rFonts w:ascii="Courier New" w:hAnsi="Courier New" w:cs="Courier New"/>
+          <w:sz w:val="16"/>
+          <w:szCs w:val="16"/>
+        </w:rPr>
+        <w:t xml:space="preserve">:2181, </w:t>
+      </w:r>
+      <w:r>
+        <w:rPr>
+          <w:rFonts w:ascii="Courier New" w:hAnsi="Courier New" w:cs="Courier New"/>
+          <w:sz w:val="16"/>
+          <w:szCs w:val="16"/>
+        </w:rPr>
+        <w:t>&lt;</w:t>
+      </w:r>
+      <w:proofErr w:type="spellStart"/>
+      <w:r>
+        <w:rPr>
+          <w:rFonts w:ascii="Courier New" w:hAnsi="Courier New" w:cs="Courier New"/>
+          <w:sz w:val="16"/>
+          <w:szCs w:val="16"/>
+        </w:rPr>
+        <w:t>Public_DNS</w:t>
+      </w:r>
+      <w:proofErr w:type="spellEnd"/>
+      <w:r>
+        <w:rPr>
+          <w:rFonts w:ascii="Courier New" w:hAnsi="Courier New" w:cs="Courier New"/>
+          <w:sz w:val="16"/>
+          <w:szCs w:val="16"/>
+        </w:rPr>
+        <w:t>&gt;</w:t>
+      </w:r>
+      <w:r>
+        <w:rPr>
+          <w:rFonts w:ascii="Courier New" w:hAnsi="Courier New" w:cs="Courier New"/>
+          <w:sz w:val="16"/>
+          <w:szCs w:val="16"/>
+        </w:rPr>
+        <w:t>:2182</w:t>
+      </w:r>
+      <w:r>
+        <w:rPr>
+          <w:rFonts w:ascii="Courier New" w:hAnsi="Courier New" w:cs="Courier New"/>
+          <w:sz w:val="16"/>
+          <w:szCs w:val="16"/>
+        </w:rPr>
+        <w:t xml:space="preserve">, </w:t>
+      </w:r>
+      <w:r>
+        <w:rPr>
+          <w:rFonts w:ascii="Courier New" w:hAnsi="Courier New" w:cs="Courier New"/>
+          <w:sz w:val="16"/>
+          <w:szCs w:val="16"/>
+        </w:rPr>
+        <w:t>&lt;</w:t>
+      </w:r>
+      <w:proofErr w:type="spellStart"/>
+      <w:r>
+        <w:rPr>
+          <w:rFonts w:ascii="Courier New" w:hAnsi="Courier New" w:cs="Courier New"/>
+          <w:sz w:val="16"/>
+          <w:szCs w:val="16"/>
+        </w:rPr>
+        <w:t>Public_DNS</w:t>
+      </w:r>
+      <w:proofErr w:type="spellEnd"/>
+      <w:r>
+        <w:rPr>
+          <w:rFonts w:ascii="Courier New" w:hAnsi="Courier New" w:cs="Courier New"/>
+          <w:sz w:val="16"/>
+          <w:szCs w:val="16"/>
+        </w:rPr>
+        <w:t>&gt;:</w:t>
+      </w:r>
+      <w:r>
+        <w:rPr>
+          <w:rFonts w:ascii="Courier New" w:hAnsi="Courier New" w:cs="Courier New"/>
+          <w:sz w:val="16"/>
+          <w:szCs w:val="16"/>
+        </w:rPr>
+        <w:t>2183 --delete --topic Discounts</w:t>
+      </w:r>
+    </w:p>
+    <w:p>
+      <w:r>
+        <w:t xml:space="preserve">Then we created two topics: </w:t>
+      </w:r>
+      <w:proofErr w:type="spellStart"/>
+      <w:r>
+        <w:t>TripCosts</w:t>
+      </w:r>
+      <w:proofErr w:type="spellEnd"/>
+      <w:r>
+        <w:t xml:space="preserve"> and Debit</w:t>
+      </w:r>
+    </w:p>
+    <w:p>
+      <w:pPr>
+        <w:rPr>
+          <w:rFonts w:ascii="Courier New" w:hAnsi="Courier New" w:cs="Courier New"/>
+          <w:sz w:val="16"/>
+          <w:szCs w:val="16"/>
+        </w:rPr>
+      </w:pPr>
+      <w:proofErr w:type="spellStart"/>
+      <w:r>
+        <w:rPr>
+          <w:rFonts w:ascii="Courier New" w:hAnsi="Courier New" w:cs="Courier New"/>
+          <w:sz w:val="16"/>
+          <w:szCs w:val="16"/>
+        </w:rPr>
+        <w:t>sudo</w:t>
+      </w:r>
+      <w:proofErr w:type="spellEnd"/>
+      <w:r>
+        <w:rPr>
+          <w:rFonts w:ascii="Courier New" w:hAnsi="Courier New" w:cs="Courier New"/>
+          <w:sz w:val="16"/>
+          <w:szCs w:val="16"/>
+        </w:rPr>
+        <w:t xml:space="preserve"> /usr/local/kafka/bin/kafka-topics.sh --create --zookeeper </w:t>
+      </w:r>
+      <w:r>
+        <w:rPr>
+          <w:rFonts w:ascii="Courier New" w:hAnsi="Courier New" w:cs="Courier New"/>
+          <w:i/>
+          <w:iCs/>
+          <w:sz w:val="16"/>
+          <w:szCs w:val="16"/>
+        </w:rPr>
+        <w:t>localhost:</w:t>
+      </w:r>
+      <w:r>
+        <w:rPr>
+          <w:rFonts w:ascii="Courier New" w:hAnsi="Courier New" w:cs="Courier New"/>
+          <w:sz w:val="16"/>
+          <w:szCs w:val="16"/>
+        </w:rPr>
+        <w:t xml:space="preserve">2181, localhost:2182, localhost:2183 -replication-factor 3 --partitions 3 --topic </w:t>
+      </w:r>
+      <w:proofErr w:type="spellStart"/>
+      <w:r>
+        <w:rPr>
+          <w:rFonts w:ascii="Courier New" w:hAnsi="Courier New" w:cs="Courier New"/>
+          <w:sz w:val="16"/>
+          <w:szCs w:val="16"/>
+        </w:rPr>
+        <w:t>TripCosts</w:t>
+      </w:r>
+      <w:proofErr w:type="spellEnd"/>
+    </w:p>
+    <w:p>
+      <w:pPr>
+        <w:rPr>
+          <w:rFonts w:ascii="Courier New" w:hAnsi="Courier New" w:cs="Courier New"/>
+          <w:sz w:val="16"/>
+          <w:szCs w:val="16"/>
+        </w:rPr>
+      </w:pPr>
+      <w:proofErr w:type="spellStart"/>
+      <w:r>
+        <w:rPr>
+          <w:rFonts w:ascii="Courier New" w:hAnsi="Courier New" w:cs="Courier New"/>
+          <w:sz w:val="16"/>
+          <w:szCs w:val="16"/>
+        </w:rPr>
+        <w:t>sudo</w:t>
+      </w:r>
+      <w:proofErr w:type="spellEnd"/>
+      <w:r>
+        <w:rPr>
+          <w:rFonts w:ascii="Courier New" w:hAnsi="Courier New" w:cs="Courier New"/>
+          <w:sz w:val="16"/>
+          <w:szCs w:val="16"/>
+        </w:rPr>
+        <w:t xml:space="preserve"> /usr/local/kafka/bin/kafka-topics.sh --create --zookeeper </w:t>
+      </w:r>
+      <w:r>
+        <w:rPr>
+          <w:rFonts w:ascii="Courier New" w:hAnsi="Courier New" w:cs="Courier New"/>
+          <w:i/>
+          <w:iCs/>
+          <w:sz w:val="16"/>
+          <w:szCs w:val="16"/>
+        </w:rPr>
+        <w:t>localhost:</w:t>
+      </w:r>
+      <w:r>
+        <w:rPr>
+          <w:rFonts w:ascii="Courier New" w:hAnsi="Courier New" w:cs="Courier New"/>
+          <w:sz w:val="16"/>
+          <w:szCs w:val="16"/>
+        </w:rPr>
+        <w:t xml:space="preserve">2181, localhost:2182, localhost:2183 -replication-factor 3 --partitions 3 --topic </w:t>
+      </w:r>
+      <w:r>
+        <w:rPr>
+          <w:rFonts w:ascii="Courier New" w:hAnsi="Courier New" w:cs="Courier New"/>
+          <w:sz w:val="16"/>
+          <w:szCs w:val="16"/>
+        </w:rPr>
+        <w:t>Debit</w:t>
+      </w:r>
+    </w:p>
+    <w:p>
+      <w:pPr>
+        <w:jc w:val="both"/>
+      </w:pPr>
+      <w:r>
+        <w:t xml:space="preserve">The </w:t>
+      </w:r>
+      <w:proofErr w:type="spellStart"/>
+      <w:r>
+        <w:t>TripCosts</w:t>
+      </w:r>
+      <w:proofErr w:type="spellEnd"/>
+      <w:r>
+        <w:t xml:space="preserve"> topic will be used for the </w:t>
+      </w:r>
+      <w:proofErr w:type="spellStart"/>
+      <w:r>
+        <w:t>TripCosts</w:t>
+      </w:r>
+      <w:proofErr w:type="spellEnd"/>
+      <w:r>
+        <w:t xml:space="preserve"> events, the </w:t>
+      </w:r>
+      <w:r>
+        <w:t>Customer Management Service</w:t>
+      </w:r>
+      <w:r>
+        <w:t xml:space="preserve"> will produce this type of events to this topic for them to be consumed by the </w:t>
+      </w:r>
+      <w:r>
+        <w:t>Operator Management Service</w:t>
+      </w:r>
+      <w:r>
+        <w:t>.</w:t>
+      </w:r>
+    </w:p>
+    <w:p>
+      <w:pPr>
+        <w:jc w:val="both"/>
+      </w:pPr>
+      <w:r>
+        <w:t xml:space="preserve">The </w:t>
+      </w:r>
+      <w:r>
+        <w:t>Debit</w:t>
+      </w:r>
+      <w:r>
+        <w:t xml:space="preserve"> topic will be used for the </w:t>
+      </w:r>
+      <w:r>
+        <w:t>Debit</w:t>
+      </w:r>
+      <w:r>
+        <w:t xml:space="preserve"> events, the </w:t>
+      </w:r>
+      <w:r>
+        <w:t>Operator Management Service</w:t>
+      </w:r>
+      <w:r>
+        <w:t xml:space="preserve"> </w:t>
+      </w:r>
+      <w:r>
+        <w:t xml:space="preserve">will produce this type of events to this topic for them to be consumed by the </w:t>
+      </w:r>
+      <w:r>
+        <w:t>Payment</w:t>
+      </w:r>
+      <w:r>
+        <w:t xml:space="preserve"> Service</w:t>
+      </w:r>
+      <w:r>
+        <w:t>.</w:t>
+      </w:r>
+    </w:p>
+    <w:p>
+      <w:pPr>
+        <w:jc w:val="both"/>
+      </w:pPr>
+      <w:r>
+        <w:t xml:space="preserve">We decided to create just one topic for each purpose for simplicity, but we added a replication factor of 3 to ensure some redundancy. The 3 partitions are just to allow the same degree of parallelism </w:t>
+      </w:r>
+      <w:r>
+        <w:t>that the other topics have</w:t>
+      </w:r>
+      <w:r>
+        <w:t>.</w:t>
+      </w:r>
+    </w:p>
+    <w:p>
+      <w:pPr>
+        <w:rPr>
           <w:b/>
           <w:bCs/>
-          <w:sz w:val="16"/>
-          <w:szCs w:val="16"/>
-        </w:rPr>
-      </w:pPr>
-    </w:p>
-    <w:p/>
+          <w:color w:val="FF0000"/>
+        </w:rPr>
+      </w:pPr>
+      <w:r>
+        <w:rPr>
+          <w:b/>
+          <w:bCs/>
+          <w:color w:val="FF0000"/>
+        </w:rPr>
+        <w:t>(Create new topic for new services</w:t>
+      </w:r>
+      <w:r>
+        <w:rPr>
+          <w:b/>
+          <w:bCs/>
+          <w:color w:val="FF0000"/>
+        </w:rPr>
+        <w:t>?</w:t>
+      </w:r>
+      <w:r>
+        <w:rPr>
+          <w:b/>
+          <w:bCs/>
+          <w:color w:val="FF0000"/>
+        </w:rPr>
+        <w:t>)</w:t>
+      </w:r>
+    </w:p>
     <w:p>
       <w:pPr>
         <w:pStyle w:val="PargrafodaLista"/>
@@ -8903,7 +9179,6 @@
   <w:style w:type="character" w:default="1" w:styleId="Tipodeletrapredefinidodopargrafo">
     <w:name w:val="Default Paragraph Font"/>
     <w:uiPriority w:val="1"/>
-    <w:semiHidden/>
     <w:unhideWhenUsed/>
   </w:style>
   <w:style w:type="table" w:default="1" w:styleId="Tabelanormal">

</xml_diff>